<commit_message>
Note some failure in document
</commit_message>
<xml_diff>
--- a/Document/Report2v5.docx
+++ b/Document/Report2v5.docx
@@ -1,6 +1,6 @@
 
 <file path=word/document.xml><?xml version="1.0" encoding="utf-8"?>
-<w:document xmlns:wpc="http://schemas.microsoft.com/office/word/2010/wordprocessingCanvas" xmlns:mc="http://schemas.openxmlformats.org/markup-compatibility/2006" xmlns:o="urn:schemas-microsoft-com:office:office" xmlns:r="http://schemas.openxmlformats.org/officeDocument/2006/relationships" xmlns:m="http://schemas.openxmlformats.org/officeDocument/2006/math" xmlns:v="urn:schemas-microsoft-com:vml" xmlns:wp14="http://schemas.microsoft.com/office/word/2010/wordprocessingDrawing" xmlns:wp="http://schemas.openxmlformats.org/drawingml/2006/wordprocessingDrawing" xmlns:w10="urn:schemas-microsoft-com:office:word" xmlns:w="http://schemas.openxmlformats.org/wordprocessingml/2006/main" xmlns:w14="http://schemas.microsoft.com/office/word/2010/wordml" xmlns:w15="http://schemas.microsoft.com/office/word/2012/wordml" xmlns:wpg="http://schemas.microsoft.com/office/word/2010/wordprocessingGroup" xmlns:wpi="http://schemas.microsoft.com/office/word/2010/wordprocessingInk" xmlns:wne="http://schemas.microsoft.com/office/word/2006/wordml" xmlns:wps="http://schemas.microsoft.com/office/word/2010/wordprocessingShape" mc:Ignorable="w14 w15 wp14">
+<w:document xmlns:wpc="http://schemas.microsoft.com/office/word/2010/wordprocessingCanvas" xmlns:mc="http://schemas.openxmlformats.org/markup-compatibility/2006" xmlns:o="urn:schemas-microsoft-com:office:office" xmlns:r="http://schemas.openxmlformats.org/officeDocument/2006/relationships" xmlns:m="http://schemas.openxmlformats.org/officeDocument/2006/math" xmlns:v="urn:schemas-microsoft-com:vml" xmlns:wp14="http://schemas.microsoft.com/office/word/2010/wordprocessingDrawing" xmlns:wp="http://schemas.openxmlformats.org/drawingml/2006/wordprocessingDrawing" xmlns:w10="urn:schemas-microsoft-com:office:word" xmlns:w="http://schemas.openxmlformats.org/wordprocessingml/2006/main" xmlns:w14="http://schemas.microsoft.com/office/word/2010/wordml" xmlns:wpg="http://schemas.microsoft.com/office/word/2010/wordprocessingGroup" xmlns:wpi="http://schemas.microsoft.com/office/word/2010/wordprocessingInk" xmlns:wne="http://schemas.microsoft.com/office/word/2006/wordml" xmlns:wps="http://schemas.microsoft.com/office/word/2010/wordprocessingShape" mc:Ignorable="w14 wp14">
   <w:body>
     <w:p>
       <w:pPr>
@@ -39,7 +39,7 @@
                     </pic:cNvPicPr>
                   </pic:nvPicPr>
                   <pic:blipFill>
-                    <a:blip r:embed="rId8">
+                    <a:blip r:embed="rId9">
                       <a:extLst>
                         <a:ext uri="{28A0092B-C50C-407E-A947-70E740481C1C}">
                           <a14:useLocalDpi xmlns:a14="http://schemas.microsoft.com/office/drawing/2010/main" val="0"/>
@@ -4888,7 +4888,15 @@
           <w:sz w:val="24"/>
           <w:szCs w:val="24"/>
         </w:rPr>
-        <w:t>Teacher send n</w:t>
+        <w:t>Teacher sends</w:t>
+      </w:r>
+      <w:r>
+        <w:rPr>
+          <w:rFonts w:asciiTheme="majorHAnsi" w:hAnsiTheme="majorHAnsi"/>
+          <w:sz w:val="24"/>
+          <w:szCs w:val="24"/>
+        </w:rPr>
+        <w:t xml:space="preserve"> n</w:t>
       </w:r>
       <w:r>
         <w:rPr>
@@ -4936,7 +4944,15 @@
           <w:sz w:val="24"/>
           <w:szCs w:val="24"/>
         </w:rPr>
-        <w:t>Teacher see the map of room with interactive graphic in their account.</w:t>
+        <w:t>Teacher sees</w:t>
+      </w:r>
+      <w:r>
+        <w:rPr>
+          <w:rFonts w:asciiTheme="majorHAnsi" w:hAnsiTheme="majorHAnsi"/>
+          <w:sz w:val="24"/>
+          <w:szCs w:val="24"/>
+        </w:rPr>
+        <w:t xml:space="preserve"> the map of room with interactive graphic in their account.</w:t>
       </w:r>
     </w:p>
     <w:p>
@@ -4960,7 +4976,15 @@
           <w:sz w:val="24"/>
           <w:szCs w:val="24"/>
         </w:rPr>
-        <w:t>Teacher receive notification about fixed equipment or changing room if needed.</w:t>
+        <w:t>Teacher receives</w:t>
+      </w:r>
+      <w:r>
+        <w:rPr>
+          <w:rFonts w:asciiTheme="majorHAnsi" w:hAnsiTheme="majorHAnsi"/>
+          <w:sz w:val="24"/>
+          <w:szCs w:val="24"/>
+        </w:rPr>
+        <w:t xml:space="preserve"> notification about fixed equipment or changing room if needed.</w:t>
       </w:r>
     </w:p>
     <w:p>
@@ -5008,7 +5032,23 @@
           <w:sz w:val="24"/>
           <w:szCs w:val="24"/>
         </w:rPr>
-        <w:t>Staff can get notification from damaged equipment which reported buy teacher.</w:t>
+        <w:t>Staff can get notification from dam</w:t>
+      </w:r>
+      <w:r>
+        <w:rPr>
+          <w:rFonts w:asciiTheme="majorHAnsi" w:hAnsiTheme="majorHAnsi"/>
+          <w:sz w:val="24"/>
+          <w:szCs w:val="24"/>
+        </w:rPr>
+        <w:t>aged equipment which reported b</w:t>
+      </w:r>
+      <w:r>
+        <w:rPr>
+          <w:rFonts w:asciiTheme="majorHAnsi" w:hAnsiTheme="majorHAnsi"/>
+          <w:sz w:val="24"/>
+          <w:szCs w:val="24"/>
+        </w:rPr>
+        <w:t>y teacher.</w:t>
       </w:r>
     </w:p>
     <w:p>
@@ -5895,7 +5935,7 @@
           <w:rFonts w:asciiTheme="majorHAnsi" w:hAnsiTheme="majorHAnsi"/>
           <w:sz w:val="24"/>
         </w:rPr>
-        <w:t>Microsoft Windows 7 Professional: Operating system and platform for development.</w:t>
+        <w:t>SQL Server 2008 Enterprise R2: used to create and manage the database for system.</w:t>
       </w:r>
     </w:p>
     <w:p>
@@ -5917,7 +5957,7 @@
           <w:rFonts w:asciiTheme="majorHAnsi" w:hAnsiTheme="majorHAnsi"/>
           <w:sz w:val="24"/>
         </w:rPr>
-        <w:t>SQL Server 2008 Enterprise R2: used to create and manage the database for system.</w:t>
+        <w:t>StarUML v2.1.2: used to created models and diagrams.</w:t>
       </w:r>
     </w:p>
     <w:p>
@@ -5939,7 +5979,21 @@
           <w:rFonts w:asciiTheme="majorHAnsi" w:hAnsiTheme="majorHAnsi"/>
           <w:sz w:val="24"/>
         </w:rPr>
-        <w:t>StarUML v2.1.2: used to created models and diagrams.</w:t>
+        <w:t>Skype</w:t>
+      </w:r>
+      <w:r>
+        <w:rPr>
+          <w:rFonts w:asciiTheme="majorHAnsi" w:hAnsiTheme="majorHAnsi"/>
+          <w:sz w:val="24"/>
+        </w:rPr>
+        <w:t xml:space="preserve"> 7.0</w:t>
+      </w:r>
+      <w:r>
+        <w:rPr>
+          <w:rFonts w:asciiTheme="majorHAnsi" w:hAnsiTheme="majorHAnsi"/>
+          <w:sz w:val="24"/>
+        </w:rPr>
+        <w:t>: used for communication and meeting.</w:t>
       </w:r>
     </w:p>
     <w:p>
@@ -5961,21 +6015,21 @@
           <w:rFonts w:asciiTheme="majorHAnsi" w:hAnsiTheme="majorHAnsi"/>
           <w:sz w:val="24"/>
         </w:rPr>
-        <w:t>Skype</w:t>
-      </w:r>
-      <w:r>
-        <w:rPr>
-          <w:rFonts w:asciiTheme="majorHAnsi" w:hAnsiTheme="majorHAnsi"/>
-          <w:sz w:val="24"/>
-        </w:rPr>
-        <w:t xml:space="preserve"> 7.0</w:t>
-      </w:r>
-      <w:r>
-        <w:rPr>
-          <w:rFonts w:asciiTheme="majorHAnsi" w:hAnsiTheme="majorHAnsi"/>
-          <w:sz w:val="24"/>
-        </w:rPr>
-        <w:t>: used for communication and meeting.</w:t>
+        <w:t>IntelliJ IDEA 14.0.3</w:t>
+      </w:r>
+      <w:r>
+        <w:rPr>
+          <w:rFonts w:asciiTheme="majorHAnsi" w:hAnsiTheme="majorHAnsi"/>
+          <w:sz w:val="24"/>
+        </w:rPr>
+        <w:t>, JDK 7, Apache Tomcat 7, Android SDK 14</w:t>
+      </w:r>
+      <w:r>
+        <w:rPr>
+          <w:rFonts w:asciiTheme="majorHAnsi" w:hAnsiTheme="majorHAnsi"/>
+          <w:sz w:val="24"/>
+        </w:rPr>
+        <w:t>: used to implement web application, web service, mobile application.</w:t>
       </w:r>
     </w:p>
     <w:p>
@@ -5997,42 +6051,6 @@
           <w:rFonts w:asciiTheme="majorHAnsi" w:hAnsiTheme="majorHAnsi"/>
           <w:sz w:val="24"/>
         </w:rPr>
-        <w:t>IntelliJ IDEA 14.0.3</w:t>
-      </w:r>
-      <w:r>
-        <w:rPr>
-          <w:rFonts w:asciiTheme="majorHAnsi" w:hAnsiTheme="majorHAnsi"/>
-          <w:sz w:val="24"/>
-        </w:rPr>
-        <w:t>, JDK 7, Apache Tomcat 7, Android SDK 14</w:t>
-      </w:r>
-      <w:r>
-        <w:rPr>
-          <w:rFonts w:asciiTheme="majorHAnsi" w:hAnsiTheme="majorHAnsi"/>
-          <w:sz w:val="24"/>
-        </w:rPr>
-        <w:t>: used to implement web application, web service, mobile application.</w:t>
-      </w:r>
-    </w:p>
-    <w:p>
-      <w:pPr>
-        <w:pStyle w:val="ListParagraph"/>
-        <w:numPr>
-          <w:ilvl w:val="0"/>
-          <w:numId w:val="6"/>
-        </w:numPr>
-        <w:ind w:left="2127"/>
-        <w:rPr>
-          <w:rFonts w:asciiTheme="majorHAnsi" w:hAnsiTheme="majorHAnsi"/>
-          <w:b/>
-          <w:sz w:val="24"/>
-        </w:rPr>
-      </w:pPr>
-      <w:r>
-        <w:rPr>
-          <w:rFonts w:asciiTheme="majorHAnsi" w:hAnsiTheme="majorHAnsi"/>
-          <w:sz w:val="24"/>
-        </w:rPr>
         <w:t>Github &amp; TortoiseSVN</w:t>
       </w:r>
       <w:r>
@@ -6049,6 +6067,8 @@
         </w:rPr>
         <w:t>: used for source control.</w:t>
       </w:r>
+      <w:bookmarkStart w:id="16" w:name="_GoBack"/>
+      <w:bookmarkEnd w:id="16"/>
     </w:p>
     <w:p>
       <w:pPr>
@@ -6066,7 +6086,7 @@
           <w:szCs w:val="32"/>
         </w:rPr>
       </w:pPr>
-      <w:bookmarkStart w:id="16" w:name="_Toc419655657"/>
+      <w:bookmarkStart w:id="17" w:name="_Toc419655657"/>
       <w:r>
         <w:rPr>
           <w:rFonts w:asciiTheme="majorHAnsi" w:hAnsiTheme="majorHAnsi"/>
@@ -6076,7 +6096,7 @@
         </w:rPr>
         <w:t>Project organization</w:t>
       </w:r>
-      <w:bookmarkEnd w:id="16"/>
+      <w:bookmarkEnd w:id="17"/>
     </w:p>
     <w:p>
       <w:pPr>
@@ -6094,7 +6114,7 @@
           <w:szCs w:val="28"/>
         </w:rPr>
       </w:pPr>
-      <w:bookmarkStart w:id="17" w:name="_Toc419655658"/>
+      <w:bookmarkStart w:id="18" w:name="_Toc419655658"/>
       <w:r>
         <w:rPr>
           <w:rFonts w:asciiTheme="majorHAnsi" w:hAnsiTheme="majorHAnsi"/>
@@ -6104,7 +6124,7 @@
         </w:rPr>
         <w:t>Software Process Model</w:t>
       </w:r>
-      <w:bookmarkEnd w:id="17"/>
+      <w:bookmarkEnd w:id="18"/>
     </w:p>
     <w:p>
       <w:pPr>
@@ -6160,7 +6180,7 @@
                     </pic:cNvPicPr>
                   </pic:nvPicPr>
                   <pic:blipFill>
-                    <a:blip r:embed="rId9" cstate="print">
+                    <a:blip r:embed="rId10" cstate="print">
                       <a:extLst>
                         <a:ext uri="{28A0092B-C50C-407E-A947-70E740481C1C}">
                           <a14:useLocalDpi xmlns:a14="http://schemas.microsoft.com/office/drawing/2010/main" val="0"/>
@@ -6201,7 +6221,7 @@
           <w:sz w:val="24"/>
         </w:rPr>
       </w:pPr>
-      <w:bookmarkStart w:id="18" w:name="_Toc419231635"/>
+      <w:bookmarkStart w:id="19" w:name="_Toc419231635"/>
       <w:r>
         <w:rPr>
           <w:rFonts w:asciiTheme="majorHAnsi" w:hAnsiTheme="majorHAnsi"/>
@@ -6252,7 +6272,7 @@
         </w:rPr>
         <w:t>: Iterative Development Model</w:t>
       </w:r>
-      <w:bookmarkEnd w:id="18"/>
+      <w:bookmarkEnd w:id="19"/>
     </w:p>
     <w:p>
       <w:pPr>
@@ -6268,7 +6288,7 @@
         </w:rPr>
         <w:t xml:space="preserve">Source: </w:t>
       </w:r>
-      <w:hyperlink r:id="rId10" w:history="1">
+      <w:hyperlink r:id="rId11" w:history="1">
         <w:r>
           <w:rPr>
             <w:rStyle w:val="Hyperlink"/>
@@ -6352,7 +6372,6 @@
           <w:rFonts w:asciiTheme="majorHAnsi" w:hAnsiTheme="majorHAnsi"/>
           <w:sz w:val="24"/>
         </w:rPr>
-        <w:lastRenderedPageBreak/>
         <w:t xml:space="preserve">We have 14 weeks </w:t>
       </w:r>
       <w:r>
@@ -6387,6 +6406,7 @@
           <w:rFonts w:asciiTheme="majorHAnsi" w:hAnsiTheme="majorHAnsi"/>
           <w:sz w:val="24"/>
         </w:rPr>
+        <w:lastRenderedPageBreak/>
         <w:t xml:space="preserve">In each phase, member only focus for </w:t>
       </w:r>
       <w:r>
@@ -6420,7 +6440,7 @@
           <w:szCs w:val="28"/>
         </w:rPr>
       </w:pPr>
-      <w:bookmarkStart w:id="19" w:name="_Toc419655659"/>
+      <w:bookmarkStart w:id="20" w:name="_Toc419655659"/>
       <w:r>
         <w:rPr>
           <w:rFonts w:asciiTheme="majorHAnsi" w:hAnsiTheme="majorHAnsi"/>
@@ -6430,7 +6450,7 @@
         </w:rPr>
         <w:t>Roles and responsibilities</w:t>
       </w:r>
-      <w:bookmarkEnd w:id="19"/>
+      <w:bookmarkEnd w:id="20"/>
     </w:p>
     <w:tbl>
       <w:tblPr>
@@ -7462,8 +7482,8 @@
           <w:szCs w:val="28"/>
         </w:rPr>
       </w:pPr>
-      <w:bookmarkStart w:id="20" w:name="_Toc419192069"/>
-      <w:bookmarkStart w:id="21" w:name="_Toc419231638"/>
+      <w:bookmarkStart w:id="21" w:name="_Toc419192069"/>
+      <w:bookmarkStart w:id="22" w:name="_Toc419231638"/>
       <w:r>
         <w:rPr>
           <w:rFonts w:asciiTheme="majorHAnsi" w:hAnsiTheme="majorHAnsi"/>
@@ -7521,8 +7541,8 @@
         </w:rPr>
         <w:t>: Roles and Responsibilities Details</w:t>
       </w:r>
-      <w:bookmarkEnd w:id="20"/>
       <w:bookmarkEnd w:id="21"/>
+      <w:bookmarkEnd w:id="22"/>
     </w:p>
     <w:p>
       <w:pPr>
@@ -7540,7 +7560,7 @@
           <w:szCs w:val="28"/>
         </w:rPr>
       </w:pPr>
-      <w:bookmarkStart w:id="22" w:name="_Toc419655660"/>
+      <w:bookmarkStart w:id="23" w:name="_Toc419655660"/>
       <w:r>
         <w:rPr>
           <w:rFonts w:asciiTheme="majorHAnsi" w:hAnsiTheme="majorHAnsi"/>
@@ -7550,7 +7570,7 @@
         </w:rPr>
         <w:t>Tools and Techniques</w:t>
       </w:r>
-      <w:bookmarkEnd w:id="22"/>
+      <w:bookmarkEnd w:id="23"/>
     </w:p>
     <w:p>
       <w:pPr>
@@ -7572,17 +7592,7 @@
           <w:sz w:val="24"/>
           <w:szCs w:val="28"/>
         </w:rPr>
-        <w:t>Front-end: HTML 5, Bootstrap, CSS3, Java</w:t>
-      </w:r>
-      <w:bookmarkStart w:id="23" w:name="_GoBack"/>
-      <w:bookmarkEnd w:id="23"/>
-      <w:r>
-        <w:rPr>
-          <w:rFonts w:asciiTheme="majorHAnsi" w:hAnsiTheme="majorHAnsi"/>
-          <w:sz w:val="24"/>
-          <w:szCs w:val="28"/>
-        </w:rPr>
-        <w:t>script, jQuery.</w:t>
+        <w:t>Front-end: HTML 5, Bootstrap, CSS3, Javascript, jQuery.</w:t>
       </w:r>
     </w:p>
     <w:p>
@@ -7738,7 +7748,6 @@
           <w:sz w:val="28"/>
           <w:szCs w:val="28"/>
         </w:rPr>
-        <w:lastRenderedPageBreak/>
         <w:t>Software development life cycle</w:t>
       </w:r>
       <w:bookmarkEnd w:id="25"/>
@@ -7885,7 +7894,17 @@
                 <w:sz w:val="24"/>
                 <w:szCs w:val="28"/>
               </w:rPr>
-              <w:t>Dependencies and Constrains</w:t>
+              <w:t xml:space="preserve">Dependencies and </w:t>
+            </w:r>
+            <w:r>
+              <w:rPr>
+                <w:rFonts w:asciiTheme="majorHAnsi" w:hAnsiTheme="majorHAnsi"/>
+                <w:b/>
+                <w:sz w:val="24"/>
+                <w:szCs w:val="28"/>
+              </w:rPr>
+              <w:lastRenderedPageBreak/>
+              <w:t>Constrains</w:t>
             </w:r>
           </w:p>
         </w:tc>
@@ -7911,6 +7930,7 @@
                 <w:sz w:val="24"/>
                 <w:szCs w:val="28"/>
               </w:rPr>
+              <w:lastRenderedPageBreak/>
               <w:t>Risk</w:t>
             </w:r>
           </w:p>
@@ -7939,6 +7959,7 @@
                 <w:sz w:val="24"/>
                 <w:szCs w:val="28"/>
               </w:rPr>
+              <w:lastRenderedPageBreak/>
               <w:t>Room Type</w:t>
             </w:r>
             <w:r>
@@ -9321,7 +9342,6 @@
                 <w:sz w:val="24"/>
                 <w:szCs w:val="28"/>
               </w:rPr>
-              <w:lastRenderedPageBreak/>
               <w:t>Web Service</w:t>
             </w:r>
           </w:p>
@@ -9434,7 +9454,16 @@
                 <w:sz w:val="24"/>
                 <w:szCs w:val="28"/>
               </w:rPr>
-              <w:t>Related document (SRS, SDD, User Guide…)</w:t>
+              <w:t xml:space="preserve">Related document (SRS, SDD, </w:t>
+            </w:r>
+            <w:r>
+              <w:rPr>
+                <w:rFonts w:asciiTheme="majorHAnsi" w:hAnsiTheme="majorHAnsi"/>
+                <w:sz w:val="24"/>
+                <w:szCs w:val="28"/>
+              </w:rPr>
+              <w:lastRenderedPageBreak/>
+              <w:t>User Guide…)</w:t>
             </w:r>
           </w:p>
         </w:tc>
@@ -9557,6 +9586,7 @@
                 <w:sz w:val="24"/>
                 <w:szCs w:val="28"/>
               </w:rPr>
+              <w:lastRenderedPageBreak/>
               <w:t xml:space="preserve">Not have a clear understanding </w:t>
             </w:r>
             <w:r>
@@ -9601,6 +9631,7 @@
                 <w:sz w:val="24"/>
                 <w:szCs w:val="28"/>
               </w:rPr>
+              <w:lastRenderedPageBreak/>
               <w:t>Android Application</w:t>
             </w:r>
           </w:p>
@@ -10994,7 +11025,6 @@
           <w:sz w:val="24"/>
           <w:szCs w:val="28"/>
         </w:rPr>
-        <w:lastRenderedPageBreak/>
         <w:t>Phase 2: Classroom</w:t>
       </w:r>
       <w:r>
@@ -11188,7 +11218,16 @@
                 <w:sz w:val="24"/>
                 <w:szCs w:val="28"/>
               </w:rPr>
-              <w:t>Identify what team should implement in this iteration.</w:t>
+              <w:t xml:space="preserve">Identify what team should implement </w:t>
+            </w:r>
+            <w:r>
+              <w:rPr>
+                <w:rFonts w:asciiTheme="majorHAnsi" w:hAnsiTheme="majorHAnsi"/>
+                <w:sz w:val="24"/>
+                <w:szCs w:val="28"/>
+              </w:rPr>
+              <w:lastRenderedPageBreak/>
+              <w:t>in this iteration.</w:t>
             </w:r>
           </w:p>
           <w:p>
@@ -11246,6 +11285,7 @@
                 <w:sz w:val="24"/>
                 <w:szCs w:val="28"/>
               </w:rPr>
+              <w:lastRenderedPageBreak/>
               <w:t>QuangTV</w:t>
             </w:r>
           </w:p>
@@ -11274,6 +11314,7 @@
                 <w:sz w:val="24"/>
                 <w:szCs w:val="28"/>
               </w:rPr>
+              <w:lastRenderedPageBreak/>
               <w:t>Requirements</w:t>
             </w:r>
           </w:p>
@@ -12832,7 +12873,6 @@
                 <w:sz w:val="24"/>
                 <w:szCs w:val="28"/>
               </w:rPr>
-              <w:lastRenderedPageBreak/>
               <w:t>Do unit test and integration test.</w:t>
             </w:r>
           </w:p>
@@ -12883,17 +12923,7 @@
                 <w:sz w:val="24"/>
                 <w:szCs w:val="28"/>
               </w:rPr>
-              <w:lastRenderedPageBreak/>
-              <w:t xml:space="preserve">QuangTV, HungTV, </w:t>
-            </w:r>
-            <w:r>
-              <w:rPr>
-                <w:rFonts w:asciiTheme="majorHAnsi" w:hAnsiTheme="majorHAnsi"/>
-                <w:sz w:val="24"/>
-                <w:szCs w:val="28"/>
-              </w:rPr>
-              <w:lastRenderedPageBreak/>
-              <w:t>ChiDNM</w:t>
+              <w:t>QuangTV, HungTV, ChiDNM</w:t>
             </w:r>
           </w:p>
         </w:tc>
@@ -12921,7 +12951,6 @@
                 <w:sz w:val="24"/>
                 <w:szCs w:val="28"/>
               </w:rPr>
-              <w:lastRenderedPageBreak/>
               <w:t>Evaluation</w:t>
             </w:r>
           </w:p>
@@ -13077,6 +13106,7 @@
           <w:sz w:val="24"/>
           <w:szCs w:val="28"/>
         </w:rPr>
+        <w:lastRenderedPageBreak/>
         <w:t>Phase 4: Web Service.</w:t>
       </w:r>
       <w:bookmarkEnd w:id="34"/>
@@ -14629,16 +14659,7 @@
                 <w:sz w:val="24"/>
                 <w:szCs w:val="28"/>
               </w:rPr>
-              <w:t xml:space="preserve">Implement function base on detail </w:t>
-            </w:r>
-            <w:r>
-              <w:rPr>
-                <w:rFonts w:asciiTheme="majorHAnsi" w:hAnsiTheme="majorHAnsi"/>
-                <w:sz w:val="24"/>
-                <w:szCs w:val="28"/>
-              </w:rPr>
-              <w:lastRenderedPageBreak/>
-              <w:t>design, technology had research.</w:t>
+              <w:t>Implement function base on detail design, technology had research.</w:t>
             </w:r>
           </w:p>
         </w:tc>
@@ -14662,17 +14683,7 @@
                 <w:sz w:val="24"/>
                 <w:szCs w:val="28"/>
               </w:rPr>
-              <w:lastRenderedPageBreak/>
-              <w:t xml:space="preserve">QuangTV, HungTV, </w:t>
-            </w:r>
-            <w:r>
-              <w:rPr>
-                <w:rFonts w:asciiTheme="majorHAnsi" w:hAnsiTheme="majorHAnsi"/>
-                <w:sz w:val="24"/>
-                <w:szCs w:val="28"/>
-              </w:rPr>
-              <w:lastRenderedPageBreak/>
-              <w:t>ChiDNM</w:t>
+              <w:t>QuangTV, HungTV, ChiDNM</w:t>
             </w:r>
           </w:p>
         </w:tc>
@@ -14700,7 +14711,6 @@
                 <w:sz w:val="24"/>
                 <w:szCs w:val="28"/>
               </w:rPr>
-              <w:lastRenderedPageBreak/>
               <w:t>Deployment</w:t>
             </w:r>
           </w:p>
@@ -14867,6 +14877,7 @@
                 <w:sz w:val="24"/>
                 <w:szCs w:val="28"/>
               </w:rPr>
+              <w:lastRenderedPageBreak/>
               <w:t>Do unit test and integration test.</w:t>
             </w:r>
           </w:p>
@@ -14917,7 +14928,17 @@
                 <w:sz w:val="24"/>
                 <w:szCs w:val="28"/>
               </w:rPr>
-              <w:t>QuangTV, HungTV, ChiDNM</w:t>
+              <w:lastRenderedPageBreak/>
+              <w:t xml:space="preserve">QuangTV, HungTV, </w:t>
+            </w:r>
+            <w:r>
+              <w:rPr>
+                <w:rFonts w:asciiTheme="majorHAnsi" w:hAnsiTheme="majorHAnsi"/>
+                <w:sz w:val="24"/>
+                <w:szCs w:val="28"/>
+              </w:rPr>
+              <w:lastRenderedPageBreak/>
+              <w:t>ChiDNM</w:t>
             </w:r>
           </w:p>
         </w:tc>
@@ -14945,6 +14966,7 @@
                 <w:sz w:val="24"/>
                 <w:szCs w:val="28"/>
               </w:rPr>
+              <w:lastRenderedPageBreak/>
               <w:t>Evaluation</w:t>
             </w:r>
           </w:p>
@@ -15126,7 +15148,7 @@
           <w:szCs w:val="24"/>
         </w:rPr>
       </w:pPr>
-      <w:hyperlink r:id="rId11" w:tgtFrame="_blank" w:history="1">
+      <w:hyperlink r:id="rId12" w:tgtFrame="_blank" w:history="1">
         <w:r>
           <w:rPr>
             <w:rStyle w:val="Hyperlink"/>
@@ -15591,7 +15613,7 @@
           <w:szCs w:val="28"/>
         </w:rPr>
       </w:pPr>
-      <w:hyperlink r:id="rId12" w:history="1">
+      <w:hyperlink r:id="rId13" w:history="1">
         <w:r>
           <w:rPr>
             <w:rStyle w:val="Hyperlink"/>
@@ -15613,7 +15635,7 @@
       </w:pPr>
     </w:p>
     <w:sectPr>
-      <w:footerReference w:type="default" r:id="rId13"/>
+      <w:footerReference w:type="default" r:id="rId14"/>
       <w:pgSz w:w="12240" w:h="15840"/>
       <w:pgMar w:top="1418" w:right="1134" w:bottom="1418" w:left="1985" w:header="720" w:footer="720" w:gutter="0"/>
       <w:cols w:space="720"/>
@@ -15624,7 +15646,7 @@
 </file>
 
 <file path=word/endnotes.xml><?xml version="1.0" encoding="utf-8"?>
-<w:endnotes xmlns:wpc="http://schemas.microsoft.com/office/word/2010/wordprocessingCanvas" xmlns:mc="http://schemas.openxmlformats.org/markup-compatibility/2006" xmlns:o="urn:schemas-microsoft-com:office:office" xmlns:r="http://schemas.openxmlformats.org/officeDocument/2006/relationships" xmlns:m="http://schemas.openxmlformats.org/officeDocument/2006/math" xmlns:v="urn:schemas-microsoft-com:vml" xmlns:wp14="http://schemas.microsoft.com/office/word/2010/wordprocessingDrawing" xmlns:wp="http://schemas.openxmlformats.org/drawingml/2006/wordprocessingDrawing" xmlns:w10="urn:schemas-microsoft-com:office:word" xmlns:w="http://schemas.openxmlformats.org/wordprocessingml/2006/main" xmlns:w14="http://schemas.microsoft.com/office/word/2010/wordml" xmlns:w15="http://schemas.microsoft.com/office/word/2012/wordml" xmlns:wpg="http://schemas.microsoft.com/office/word/2010/wordprocessingGroup" xmlns:wpi="http://schemas.microsoft.com/office/word/2010/wordprocessingInk" xmlns:wne="http://schemas.microsoft.com/office/word/2006/wordml" xmlns:wps="http://schemas.microsoft.com/office/word/2010/wordprocessingShape" mc:Ignorable="w14 w15 wp14">
+<w:endnotes xmlns:wpc="http://schemas.microsoft.com/office/word/2010/wordprocessingCanvas" xmlns:mc="http://schemas.openxmlformats.org/markup-compatibility/2006" xmlns:o="urn:schemas-microsoft-com:office:office" xmlns:r="http://schemas.openxmlformats.org/officeDocument/2006/relationships" xmlns:m="http://schemas.openxmlformats.org/officeDocument/2006/math" xmlns:v="urn:schemas-microsoft-com:vml" xmlns:wp14="http://schemas.microsoft.com/office/word/2010/wordprocessingDrawing" xmlns:wp="http://schemas.openxmlformats.org/drawingml/2006/wordprocessingDrawing" xmlns:w10="urn:schemas-microsoft-com:office:word" xmlns:w="http://schemas.openxmlformats.org/wordprocessingml/2006/main" xmlns:w14="http://schemas.microsoft.com/office/word/2010/wordml" xmlns:wpg="http://schemas.microsoft.com/office/word/2010/wordprocessingGroup" xmlns:wpi="http://schemas.microsoft.com/office/word/2010/wordprocessingInk" xmlns:wne="http://schemas.microsoft.com/office/word/2006/wordml" xmlns:wps="http://schemas.microsoft.com/office/word/2010/wordprocessingShape" mc:Ignorable="w14 wp14">
   <w:endnote w:type="separator" w:id="-1">
     <w:p>
       <w:pPr>
@@ -15649,7 +15671,7 @@
 </file>
 
 <file path=word/footer1.xml><?xml version="1.0" encoding="utf-8"?>
-<w:ftr xmlns:wpc="http://schemas.microsoft.com/office/word/2010/wordprocessingCanvas" xmlns:mc="http://schemas.openxmlformats.org/markup-compatibility/2006" xmlns:o="urn:schemas-microsoft-com:office:office" xmlns:r="http://schemas.openxmlformats.org/officeDocument/2006/relationships" xmlns:m="http://schemas.openxmlformats.org/officeDocument/2006/math" xmlns:v="urn:schemas-microsoft-com:vml" xmlns:wp14="http://schemas.microsoft.com/office/word/2010/wordprocessingDrawing" xmlns:wp="http://schemas.openxmlformats.org/drawingml/2006/wordprocessingDrawing" xmlns:w10="urn:schemas-microsoft-com:office:word" xmlns:w="http://schemas.openxmlformats.org/wordprocessingml/2006/main" xmlns:w14="http://schemas.microsoft.com/office/word/2010/wordml" xmlns:w15="http://schemas.microsoft.com/office/word/2012/wordml" xmlns:wpg="http://schemas.microsoft.com/office/word/2010/wordprocessingGroup" xmlns:wpi="http://schemas.microsoft.com/office/word/2010/wordprocessingInk" xmlns:wne="http://schemas.microsoft.com/office/word/2006/wordml" xmlns:wps="http://schemas.microsoft.com/office/word/2010/wordprocessingShape" mc:Ignorable="w14 w15 wp14">
+<w:ftr xmlns:wpc="http://schemas.microsoft.com/office/word/2010/wordprocessingCanvas" xmlns:mc="http://schemas.openxmlformats.org/markup-compatibility/2006" xmlns:o="urn:schemas-microsoft-com:office:office" xmlns:r="http://schemas.openxmlformats.org/officeDocument/2006/relationships" xmlns:m="http://schemas.openxmlformats.org/officeDocument/2006/math" xmlns:v="urn:schemas-microsoft-com:vml" xmlns:wp14="http://schemas.microsoft.com/office/word/2010/wordprocessingDrawing" xmlns:wp="http://schemas.openxmlformats.org/drawingml/2006/wordprocessingDrawing" xmlns:w10="urn:schemas-microsoft-com:office:word" xmlns:w="http://schemas.openxmlformats.org/wordprocessingml/2006/main" xmlns:w14="http://schemas.microsoft.com/office/word/2010/wordml" xmlns:wpg="http://schemas.microsoft.com/office/word/2010/wordprocessingGroup" xmlns:wpi="http://schemas.microsoft.com/office/word/2010/wordprocessingInk" xmlns:wne="http://schemas.microsoft.com/office/word/2006/wordml" xmlns:wps="http://schemas.microsoft.com/office/word/2010/wordprocessingShape" mc:Ignorable="w14 wp14">
   <w:sdt>
     <w:sdtPr>
       <w:rPr>
@@ -15711,7 +15733,7 @@
             <w:b/>
             <w:noProof/>
           </w:rPr>
-          <w:t>9</w:t>
+          <w:t>11</w:t>
         </w:r>
         <w:r>
           <w:rPr>
@@ -15733,7 +15755,7 @@
 </file>
 
 <file path=word/footnotes.xml><?xml version="1.0" encoding="utf-8"?>
-<w:footnotes xmlns:wpc="http://schemas.microsoft.com/office/word/2010/wordprocessingCanvas" xmlns:mc="http://schemas.openxmlformats.org/markup-compatibility/2006" xmlns:o="urn:schemas-microsoft-com:office:office" xmlns:r="http://schemas.openxmlformats.org/officeDocument/2006/relationships" xmlns:m="http://schemas.openxmlformats.org/officeDocument/2006/math" xmlns:v="urn:schemas-microsoft-com:vml" xmlns:wp14="http://schemas.microsoft.com/office/word/2010/wordprocessingDrawing" xmlns:wp="http://schemas.openxmlformats.org/drawingml/2006/wordprocessingDrawing" xmlns:w10="urn:schemas-microsoft-com:office:word" xmlns:w="http://schemas.openxmlformats.org/wordprocessingml/2006/main" xmlns:w14="http://schemas.microsoft.com/office/word/2010/wordml" xmlns:w15="http://schemas.microsoft.com/office/word/2012/wordml" xmlns:wpg="http://schemas.microsoft.com/office/word/2010/wordprocessingGroup" xmlns:wpi="http://schemas.microsoft.com/office/word/2010/wordprocessingInk" xmlns:wne="http://schemas.microsoft.com/office/word/2006/wordml" xmlns:wps="http://schemas.microsoft.com/office/word/2010/wordprocessingShape" mc:Ignorable="w14 w15 wp14">
+<w:footnotes xmlns:wpc="http://schemas.microsoft.com/office/word/2010/wordprocessingCanvas" xmlns:mc="http://schemas.openxmlformats.org/markup-compatibility/2006" xmlns:o="urn:schemas-microsoft-com:office:office" xmlns:r="http://schemas.openxmlformats.org/officeDocument/2006/relationships" xmlns:m="http://schemas.openxmlformats.org/officeDocument/2006/math" xmlns:v="urn:schemas-microsoft-com:vml" xmlns:wp14="http://schemas.microsoft.com/office/word/2010/wordprocessingDrawing" xmlns:wp="http://schemas.openxmlformats.org/drawingml/2006/wordprocessingDrawing" xmlns:w10="urn:schemas-microsoft-com:office:word" xmlns:w="http://schemas.openxmlformats.org/wordprocessingml/2006/main" xmlns:w14="http://schemas.microsoft.com/office/word/2010/wordml" xmlns:wpg="http://schemas.microsoft.com/office/word/2010/wordprocessingGroup" xmlns:wpi="http://schemas.microsoft.com/office/word/2010/wordprocessingInk" xmlns:wne="http://schemas.microsoft.com/office/word/2006/wordml" xmlns:wps="http://schemas.microsoft.com/office/word/2010/wordprocessingShape" mc:Ignorable="w14 wp14">
   <w:footnote w:type="separator" w:id="-1">
     <w:p>
       <w:pPr>
@@ -15758,7 +15780,7 @@
 </file>
 
 <file path=word/numbering.xml><?xml version="1.0" encoding="utf-8"?>
-<w:numbering xmlns:wpc="http://schemas.microsoft.com/office/word/2010/wordprocessingCanvas" xmlns:mc="http://schemas.openxmlformats.org/markup-compatibility/2006" xmlns:o="urn:schemas-microsoft-com:office:office" xmlns:r="http://schemas.openxmlformats.org/officeDocument/2006/relationships" xmlns:m="http://schemas.openxmlformats.org/officeDocument/2006/math" xmlns:v="urn:schemas-microsoft-com:vml" xmlns:wp14="http://schemas.microsoft.com/office/word/2010/wordprocessingDrawing" xmlns:wp="http://schemas.openxmlformats.org/drawingml/2006/wordprocessingDrawing" xmlns:w10="urn:schemas-microsoft-com:office:word" xmlns:w="http://schemas.openxmlformats.org/wordprocessingml/2006/main" xmlns:w14="http://schemas.microsoft.com/office/word/2010/wordml" xmlns:w15="http://schemas.microsoft.com/office/word/2012/wordml" xmlns:wpg="http://schemas.microsoft.com/office/word/2010/wordprocessingGroup" xmlns:wpi="http://schemas.microsoft.com/office/word/2010/wordprocessingInk" xmlns:wne="http://schemas.microsoft.com/office/word/2006/wordml" xmlns:wps="http://schemas.microsoft.com/office/word/2010/wordprocessingShape" mc:Ignorable="w14 w15 wp14">
+<w:numbering xmlns:wpc="http://schemas.microsoft.com/office/word/2010/wordprocessingCanvas" xmlns:mc="http://schemas.openxmlformats.org/markup-compatibility/2006" xmlns:o="urn:schemas-microsoft-com:office:office" xmlns:r="http://schemas.openxmlformats.org/officeDocument/2006/relationships" xmlns:m="http://schemas.openxmlformats.org/officeDocument/2006/math" xmlns:v="urn:schemas-microsoft-com:vml" xmlns:wp14="http://schemas.microsoft.com/office/word/2010/wordprocessingDrawing" xmlns:wp="http://schemas.openxmlformats.org/drawingml/2006/wordprocessingDrawing" xmlns:w10="urn:schemas-microsoft-com:office:word" xmlns:w="http://schemas.openxmlformats.org/wordprocessingml/2006/main" xmlns:w14="http://schemas.microsoft.com/office/word/2010/wordml" xmlns:wpg="http://schemas.microsoft.com/office/word/2010/wordprocessingGroup" xmlns:wpi="http://schemas.microsoft.com/office/word/2010/wordprocessingInk" xmlns:wne="http://schemas.microsoft.com/office/word/2006/wordml" xmlns:wps="http://schemas.microsoft.com/office/word/2010/wordprocessingShape" mc:Ignorable="w14 wp14">
   <w:abstractNum w:abstractNumId="0">
     <w:nsid w:val="04EE515C"/>
     <w:multiLevelType w:val="hybridMultilevel"/>
@@ -21042,7 +21064,7 @@
 </file>
 
 <file path=word/styles.xml><?xml version="1.0" encoding="utf-8"?>
-<w:styles xmlns:mc="http://schemas.openxmlformats.org/markup-compatibility/2006" xmlns:r="http://schemas.openxmlformats.org/officeDocument/2006/relationships" xmlns:w="http://schemas.openxmlformats.org/wordprocessingml/2006/main" xmlns:w14="http://schemas.microsoft.com/office/word/2010/wordml" xmlns:w15="http://schemas.microsoft.com/office/word/2012/wordml" mc:Ignorable="w14 w15">
+<w:styles xmlns:mc="http://schemas.openxmlformats.org/markup-compatibility/2006" xmlns:r="http://schemas.openxmlformats.org/officeDocument/2006/relationships" xmlns:w="http://schemas.openxmlformats.org/wordprocessingml/2006/main" xmlns:w14="http://schemas.microsoft.com/office/word/2010/wordml" mc:Ignorable="w14">
   <w:docDefaults>
     <w:rPrDefault>
       <w:rPr>
@@ -21058,378 +21080,144 @@
       </w:pPr>
     </w:pPrDefault>
   </w:docDefaults>
-  <w:latentStyles w:defLockedState="0" w:defUIPriority="99" w:defSemiHidden="0" w:defUnhideWhenUsed="0" w:defQFormat="0" w:count="371">
-    <w:lsdException w:name="Normal" w:uiPriority="0" w:qFormat="1"/>
-    <w:lsdException w:name="heading 1" w:uiPriority="9" w:qFormat="1"/>
-    <w:lsdException w:name="heading 2" w:semiHidden="1" w:uiPriority="9" w:unhideWhenUsed="1" w:qFormat="1"/>
-    <w:lsdException w:name="heading 3" w:semiHidden="1" w:uiPriority="9" w:unhideWhenUsed="1" w:qFormat="1"/>
-    <w:lsdException w:name="heading 4" w:semiHidden="1" w:uiPriority="9" w:unhideWhenUsed="1" w:qFormat="1"/>
-    <w:lsdException w:name="heading 5" w:semiHidden="1" w:uiPriority="9" w:unhideWhenUsed="1" w:qFormat="1"/>
-    <w:lsdException w:name="heading 6" w:semiHidden="1" w:uiPriority="9" w:unhideWhenUsed="1" w:qFormat="1"/>
-    <w:lsdException w:name="heading 7" w:semiHidden="1" w:uiPriority="9" w:unhideWhenUsed="1" w:qFormat="1"/>
-    <w:lsdException w:name="heading 8" w:semiHidden="1" w:uiPriority="9" w:unhideWhenUsed="1" w:qFormat="1"/>
-    <w:lsdException w:name="heading 9" w:semiHidden="1" w:uiPriority="9" w:unhideWhenUsed="1" w:qFormat="1"/>
-    <w:lsdException w:name="index 1" w:semiHidden="1" w:unhideWhenUsed="1"/>
-    <w:lsdException w:name="index 2" w:semiHidden="1" w:unhideWhenUsed="1"/>
-    <w:lsdException w:name="index 3" w:semiHidden="1" w:unhideWhenUsed="1"/>
-    <w:lsdException w:name="index 4" w:semiHidden="1" w:unhideWhenUsed="1"/>
-    <w:lsdException w:name="index 5" w:semiHidden="1" w:unhideWhenUsed="1"/>
-    <w:lsdException w:name="index 6" w:semiHidden="1" w:unhideWhenUsed="1"/>
-    <w:lsdException w:name="index 7" w:semiHidden="1" w:unhideWhenUsed="1"/>
-    <w:lsdException w:name="index 8" w:semiHidden="1" w:unhideWhenUsed="1"/>
-    <w:lsdException w:name="index 9" w:semiHidden="1" w:unhideWhenUsed="1"/>
-    <w:lsdException w:name="toc 1" w:semiHidden="1" w:uiPriority="39" w:unhideWhenUsed="1"/>
-    <w:lsdException w:name="toc 2" w:semiHidden="1" w:uiPriority="39" w:unhideWhenUsed="1"/>
-    <w:lsdException w:name="toc 3" w:semiHidden="1" w:uiPriority="39" w:unhideWhenUsed="1"/>
-    <w:lsdException w:name="toc 4" w:semiHidden="1" w:uiPriority="39" w:unhideWhenUsed="1"/>
-    <w:lsdException w:name="toc 5" w:semiHidden="1" w:uiPriority="39" w:unhideWhenUsed="1"/>
-    <w:lsdException w:name="toc 6" w:semiHidden="1" w:uiPriority="39" w:unhideWhenUsed="1"/>
-    <w:lsdException w:name="toc 7" w:semiHidden="1" w:uiPriority="39" w:unhideWhenUsed="1"/>
-    <w:lsdException w:name="toc 8" w:semiHidden="1" w:uiPriority="39" w:unhideWhenUsed="1"/>
-    <w:lsdException w:name="toc 9" w:semiHidden="1" w:uiPriority="39" w:unhideWhenUsed="1"/>
-    <w:lsdException w:name="Normal Indent" w:semiHidden="1" w:unhideWhenUsed="1"/>
-    <w:lsdException w:name="footnote text" w:semiHidden="1" w:unhideWhenUsed="1"/>
-    <w:lsdException w:name="annotation text" w:semiHidden="1" w:unhideWhenUsed="1"/>
-    <w:lsdException w:name="header" w:semiHidden="1" w:unhideWhenUsed="1"/>
-    <w:lsdException w:name="footer" w:semiHidden="1" w:unhideWhenUsed="1"/>
-    <w:lsdException w:name="index heading" w:semiHidden="1" w:unhideWhenUsed="1"/>
-    <w:lsdException w:name="caption" w:semiHidden="1" w:uiPriority="35" w:unhideWhenUsed="1" w:qFormat="1"/>
-    <w:lsdException w:name="table of figures" w:semiHidden="1" w:unhideWhenUsed="1"/>
-    <w:lsdException w:name="envelope address" w:semiHidden="1" w:unhideWhenUsed="1"/>
-    <w:lsdException w:name="envelope return" w:semiHidden="1" w:unhideWhenUsed="1"/>
-    <w:lsdException w:name="footnote reference" w:semiHidden="1" w:unhideWhenUsed="1"/>
-    <w:lsdException w:name="annotation reference" w:semiHidden="1" w:unhideWhenUsed="1"/>
-    <w:lsdException w:name="line number" w:semiHidden="1" w:unhideWhenUsed="1"/>
-    <w:lsdException w:name="page number" w:semiHidden="1" w:unhideWhenUsed="1"/>
-    <w:lsdException w:name="endnote reference" w:semiHidden="1" w:unhideWhenUsed="1"/>
-    <w:lsdException w:name="endnote text" w:semiHidden="1" w:unhideWhenUsed="1"/>
-    <w:lsdException w:name="table of authorities" w:semiHidden="1" w:unhideWhenUsed="1"/>
-    <w:lsdException w:name="macro" w:semiHidden="1" w:unhideWhenUsed="1"/>
-    <w:lsdException w:name="toa heading" w:semiHidden="1" w:unhideWhenUsed="1"/>
-    <w:lsdException w:name="List" w:semiHidden="1" w:unhideWhenUsed="1"/>
-    <w:lsdException w:name="List Bullet" w:semiHidden="1" w:unhideWhenUsed="1"/>
-    <w:lsdException w:name="List Number" w:semiHidden="1" w:unhideWhenUsed="1"/>
-    <w:lsdException w:name="List 2" w:semiHidden="1" w:unhideWhenUsed="1"/>
-    <w:lsdException w:name="List 3" w:semiHidden="1" w:unhideWhenUsed="1"/>
-    <w:lsdException w:name="List 4" w:semiHidden="1" w:unhideWhenUsed="1"/>
-    <w:lsdException w:name="List 5" w:semiHidden="1" w:unhideWhenUsed="1"/>
-    <w:lsdException w:name="List Bullet 2" w:semiHidden="1" w:unhideWhenUsed="1"/>
-    <w:lsdException w:name="List Bullet 3" w:semiHidden="1" w:unhideWhenUsed="1"/>
-    <w:lsdException w:name="List Bullet 4" w:semiHidden="1" w:unhideWhenUsed="1"/>
-    <w:lsdException w:name="List Bullet 5" w:semiHidden="1" w:unhideWhenUsed="1"/>
-    <w:lsdException w:name="List Number 2" w:semiHidden="1" w:unhideWhenUsed="1"/>
-    <w:lsdException w:name="List Number 3" w:semiHidden="1" w:unhideWhenUsed="1"/>
-    <w:lsdException w:name="List Number 4" w:semiHidden="1" w:unhideWhenUsed="1"/>
-    <w:lsdException w:name="List Number 5" w:semiHidden="1" w:unhideWhenUsed="1"/>
-    <w:lsdException w:name="Title" w:uiPriority="10" w:qFormat="1"/>
-    <w:lsdException w:name="Closing" w:semiHidden="1" w:unhideWhenUsed="1"/>
-    <w:lsdException w:name="Signature" w:semiHidden="1" w:unhideWhenUsed="1"/>
-    <w:lsdException w:name="Default Paragraph Font" w:semiHidden="1" w:uiPriority="1" w:unhideWhenUsed="1"/>
-    <w:lsdException w:name="Body Text" w:semiHidden="1" w:unhideWhenUsed="1"/>
-    <w:lsdException w:name="Body Text Indent" w:semiHidden="1" w:unhideWhenUsed="1"/>
-    <w:lsdException w:name="List Continue" w:semiHidden="1" w:unhideWhenUsed="1"/>
-    <w:lsdException w:name="List Continue 2" w:semiHidden="1" w:unhideWhenUsed="1"/>
-    <w:lsdException w:name="List Continue 3" w:semiHidden="1" w:unhideWhenUsed="1"/>
-    <w:lsdException w:name="List Continue 4" w:semiHidden="1" w:unhideWhenUsed="1"/>
-    <w:lsdException w:name="List Continue 5" w:semiHidden="1" w:unhideWhenUsed="1"/>
-    <w:lsdException w:name="Message Header" w:semiHidden="1" w:unhideWhenUsed="1"/>
-    <w:lsdException w:name="Subtitle" w:uiPriority="11" w:qFormat="1"/>
-    <w:lsdException w:name="Salutation" w:semiHidden="1" w:unhideWhenUsed="1"/>
-    <w:lsdException w:name="Date" w:semiHidden="1" w:unhideWhenUsed="1"/>
-    <w:lsdException w:name="Body Text First Indent" w:semiHidden="1" w:unhideWhenUsed="1"/>
-    <w:lsdException w:name="Body Text First Indent 2" w:semiHidden="1" w:unhideWhenUsed="1"/>
-    <w:lsdException w:name="Note Heading" w:semiHidden="1" w:unhideWhenUsed="1"/>
-    <w:lsdException w:name="Body Text 2" w:semiHidden="1" w:unhideWhenUsed="1"/>
-    <w:lsdException w:name="Body Text 3" w:semiHidden="1" w:unhideWhenUsed="1"/>
-    <w:lsdException w:name="Body Text Indent 2" w:semiHidden="1" w:unhideWhenUsed="1"/>
-    <w:lsdException w:name="Body Text Indent 3" w:semiHidden="1" w:unhideWhenUsed="1"/>
-    <w:lsdException w:name="Block Text" w:semiHidden="1" w:unhideWhenUsed="1"/>
-    <w:lsdException w:name="Hyperlink" w:semiHidden="1" w:unhideWhenUsed="1"/>
-    <w:lsdException w:name="FollowedHyperlink" w:semiHidden="1" w:unhideWhenUsed="1"/>
-    <w:lsdException w:name="Strong" w:uiPriority="22" w:qFormat="1"/>
-    <w:lsdException w:name="Emphasis" w:uiPriority="20" w:qFormat="1"/>
-    <w:lsdException w:name="Document Map" w:semiHidden="1" w:unhideWhenUsed="1"/>
-    <w:lsdException w:name="Plain Text" w:semiHidden="1" w:unhideWhenUsed="1"/>
-    <w:lsdException w:name="E-mail Signature" w:semiHidden="1" w:unhideWhenUsed="1"/>
-    <w:lsdException w:name="HTML Top of Form" w:semiHidden="1" w:unhideWhenUsed="1"/>
-    <w:lsdException w:name="HTML Bottom of Form" w:semiHidden="1" w:unhideWhenUsed="1"/>
-    <w:lsdException w:name="Normal (Web)" w:semiHidden="1" w:unhideWhenUsed="1"/>
-    <w:lsdException w:name="HTML Acronym" w:semiHidden="1" w:unhideWhenUsed="1"/>
-    <w:lsdException w:name="HTML Address" w:semiHidden="1" w:unhideWhenUsed="1"/>
-    <w:lsdException w:name="HTML Cite" w:semiHidden="1" w:unhideWhenUsed="1"/>
-    <w:lsdException w:name="HTML Code" w:semiHidden="1" w:unhideWhenUsed="1"/>
-    <w:lsdException w:name="HTML Definition" w:semiHidden="1" w:unhideWhenUsed="1"/>
-    <w:lsdException w:name="HTML Keyboard" w:semiHidden="1" w:unhideWhenUsed="1"/>
-    <w:lsdException w:name="HTML Preformatted" w:semiHidden="1" w:unhideWhenUsed="1"/>
-    <w:lsdException w:name="HTML Sample" w:semiHidden="1" w:unhideWhenUsed="1"/>
-    <w:lsdException w:name="HTML Typewriter" w:semiHidden="1" w:unhideWhenUsed="1"/>
-    <w:lsdException w:name="HTML Variable" w:semiHidden="1" w:unhideWhenUsed="1"/>
-    <w:lsdException w:name="Normal Table" w:semiHidden="1" w:unhideWhenUsed="1"/>
-    <w:lsdException w:name="annotation subject" w:semiHidden="1" w:unhideWhenUsed="1"/>
-    <w:lsdException w:name="No List" w:semiHidden="1" w:unhideWhenUsed="1"/>
-    <w:lsdException w:name="Outline List 1" w:semiHidden="1" w:unhideWhenUsed="1"/>
-    <w:lsdException w:name="Outline List 2" w:semiHidden="1" w:unhideWhenUsed="1"/>
-    <w:lsdException w:name="Outline List 3" w:semiHidden="1" w:unhideWhenUsed="1"/>
-    <w:lsdException w:name="Table Simple 1" w:semiHidden="1" w:unhideWhenUsed="1"/>
-    <w:lsdException w:name="Table Simple 2" w:semiHidden="1" w:unhideWhenUsed="1"/>
-    <w:lsdException w:name="Table Simple 3" w:semiHidden="1" w:unhideWhenUsed="1"/>
-    <w:lsdException w:name="Table Classic 1" w:semiHidden="1" w:unhideWhenUsed="1"/>
-    <w:lsdException w:name="Table Classic 2" w:semiHidden="1" w:unhideWhenUsed="1"/>
-    <w:lsdException w:name="Table Classic 3" w:semiHidden="1" w:unhideWhenUsed="1"/>
-    <w:lsdException w:name="Table Classic 4" w:semiHidden="1" w:unhideWhenUsed="1"/>
-    <w:lsdException w:name="Table Colorful 1" w:semiHidden="1" w:unhideWhenUsed="1"/>
-    <w:lsdException w:name="Table Colorful 2" w:semiHidden="1" w:unhideWhenUsed="1"/>
-    <w:lsdException w:name="Table Colorful 3" w:semiHidden="1" w:unhideWhenUsed="1"/>
-    <w:lsdException w:name="Table Columns 1" w:semiHidden="1" w:unhideWhenUsed="1"/>
-    <w:lsdException w:name="Table Columns 2" w:semiHidden="1" w:unhideWhenUsed="1"/>
-    <w:lsdException w:name="Table Columns 3" w:semiHidden="1" w:unhideWhenUsed="1"/>
-    <w:lsdException w:name="Table Columns 4" w:semiHidden="1" w:unhideWhenUsed="1"/>
-    <w:lsdException w:name="Table Columns 5" w:semiHidden="1" w:unhideWhenUsed="1"/>
-    <w:lsdException w:name="Table Grid 1" w:semiHidden="1" w:unhideWhenUsed="1"/>
-    <w:lsdException w:name="Table Grid 2" w:semiHidden="1" w:unhideWhenUsed="1"/>
-    <w:lsdException w:name="Table Grid 3" w:semiHidden="1" w:unhideWhenUsed="1"/>
-    <w:lsdException w:name="Table Grid 4" w:semiHidden="1" w:unhideWhenUsed="1"/>
-    <w:lsdException w:name="Table Grid 5" w:semiHidden="1" w:unhideWhenUsed="1"/>
-    <w:lsdException w:name="Table Grid 6" w:semiHidden="1" w:unhideWhenUsed="1"/>
-    <w:lsdException w:name="Table Grid 7" w:semiHidden="1" w:unhideWhenUsed="1"/>
-    <w:lsdException w:name="Table Grid 8" w:semiHidden="1" w:unhideWhenUsed="1"/>
-    <w:lsdException w:name="Table List 1" w:semiHidden="1" w:unhideWhenUsed="1"/>
-    <w:lsdException w:name="Table List 2" w:semiHidden="1" w:unhideWhenUsed="1"/>
-    <w:lsdException w:name="Table List 3" w:semiHidden="1" w:unhideWhenUsed="1"/>
-    <w:lsdException w:name="Table List 4" w:semiHidden="1" w:unhideWhenUsed="1"/>
-    <w:lsdException w:name="Table List 5" w:semiHidden="1" w:unhideWhenUsed="1"/>
-    <w:lsdException w:name="Table List 6" w:semiHidden="1" w:unhideWhenUsed="1"/>
-    <w:lsdException w:name="Table List 7" w:semiHidden="1" w:unhideWhenUsed="1"/>
-    <w:lsdException w:name="Table List 8" w:semiHidden="1" w:unhideWhenUsed="1"/>
-    <w:lsdException w:name="Table 3D effects 1" w:semiHidden="1" w:unhideWhenUsed="1"/>
-    <w:lsdException w:name="Table 3D effects 2" w:semiHidden="1" w:unhideWhenUsed="1"/>
-    <w:lsdException w:name="Table 3D effects 3" w:semiHidden="1" w:unhideWhenUsed="1"/>
-    <w:lsdException w:name="Table Contemporary" w:semiHidden="1" w:unhideWhenUsed="1"/>
-    <w:lsdException w:name="Table Elegant" w:semiHidden="1" w:unhideWhenUsed="1"/>
-    <w:lsdException w:name="Table Professional" w:semiHidden="1" w:unhideWhenUsed="1"/>
-    <w:lsdException w:name="Table Subtle 1" w:semiHidden="1" w:unhideWhenUsed="1"/>
-    <w:lsdException w:name="Table Subtle 2" w:semiHidden="1" w:unhideWhenUsed="1"/>
-    <w:lsdException w:name="Table Web 1" w:semiHidden="1" w:unhideWhenUsed="1"/>
-    <w:lsdException w:name="Table Web 2" w:semiHidden="1" w:unhideWhenUsed="1"/>
-    <w:lsdException w:name="Table Web 3" w:semiHidden="1" w:unhideWhenUsed="1"/>
-    <w:lsdException w:name="Balloon Text" w:semiHidden="1" w:unhideWhenUsed="1"/>
-    <w:lsdException w:name="Table Grid" w:uiPriority="59"/>
-    <w:lsdException w:name="Table Theme" w:semiHidden="1" w:unhideWhenUsed="1"/>
-    <w:lsdException w:name="Placeholder Text" w:semiHidden="1"/>
-    <w:lsdException w:name="No Spacing" w:uiPriority="1" w:qFormat="1"/>
-    <w:lsdException w:name="Light Shading" w:uiPriority="60"/>
-    <w:lsdException w:name="Light List" w:uiPriority="61"/>
-    <w:lsdException w:name="Light Grid" w:uiPriority="62"/>
-    <w:lsdException w:name="Medium Shading 1" w:uiPriority="63"/>
-    <w:lsdException w:name="Medium Shading 2" w:uiPriority="64"/>
-    <w:lsdException w:name="Medium List 1" w:uiPriority="65"/>
-    <w:lsdException w:name="Medium List 2" w:uiPriority="66"/>
-    <w:lsdException w:name="Medium Grid 1" w:uiPriority="67"/>
-    <w:lsdException w:name="Medium Grid 2" w:uiPriority="68"/>
-    <w:lsdException w:name="Medium Grid 3" w:uiPriority="69"/>
-    <w:lsdException w:name="Dark List" w:uiPriority="70"/>
-    <w:lsdException w:name="Colorful Shading" w:uiPriority="71"/>
-    <w:lsdException w:name="Colorful List" w:uiPriority="72"/>
-    <w:lsdException w:name="Colorful Grid" w:uiPriority="73"/>
-    <w:lsdException w:name="Light Shading Accent 1" w:uiPriority="60"/>
-    <w:lsdException w:name="Light List Accent 1" w:uiPriority="61"/>
-    <w:lsdException w:name="Light Grid Accent 1" w:uiPriority="62"/>
-    <w:lsdException w:name="Medium Shading 1 Accent 1" w:uiPriority="63"/>
-    <w:lsdException w:name="Medium Shading 2 Accent 1" w:uiPriority="64"/>
-    <w:lsdException w:name="Medium List 1 Accent 1" w:uiPriority="65"/>
-    <w:lsdException w:name="Revision" w:semiHidden="1"/>
-    <w:lsdException w:name="List Paragraph" w:uiPriority="34" w:qFormat="1"/>
-    <w:lsdException w:name="Quote" w:uiPriority="29" w:qFormat="1"/>
-    <w:lsdException w:name="Intense Quote" w:uiPriority="30" w:qFormat="1"/>
-    <w:lsdException w:name="Medium List 2 Accent 1" w:uiPriority="66"/>
-    <w:lsdException w:name="Medium Grid 1 Accent 1" w:uiPriority="67"/>
-    <w:lsdException w:name="Medium Grid 2 Accent 1" w:uiPriority="68"/>
-    <w:lsdException w:name="Medium Grid 3 Accent 1" w:uiPriority="69"/>
-    <w:lsdException w:name="Dark List Accent 1" w:uiPriority="70"/>
-    <w:lsdException w:name="Colorful Shading Accent 1" w:uiPriority="71"/>
-    <w:lsdException w:name="Colorful List Accent 1" w:uiPriority="72"/>
-    <w:lsdException w:name="Colorful Grid Accent 1" w:uiPriority="73"/>
-    <w:lsdException w:name="Light Shading Accent 2" w:uiPriority="60"/>
-    <w:lsdException w:name="Light List Accent 2" w:uiPriority="61"/>
-    <w:lsdException w:name="Light Grid Accent 2" w:uiPriority="62"/>
-    <w:lsdException w:name="Medium Shading 1 Accent 2" w:uiPriority="63"/>
-    <w:lsdException w:name="Medium Shading 2 Accent 2" w:uiPriority="64"/>
-    <w:lsdException w:name="Medium List 1 Accent 2" w:uiPriority="65"/>
-    <w:lsdException w:name="Medium List 2 Accent 2" w:uiPriority="66"/>
-    <w:lsdException w:name="Medium Grid 1 Accent 2" w:uiPriority="67"/>
-    <w:lsdException w:name="Medium Grid 2 Accent 2" w:uiPriority="68"/>
-    <w:lsdException w:name="Medium Grid 3 Accent 2" w:uiPriority="69"/>
-    <w:lsdException w:name="Dark List Accent 2" w:uiPriority="70"/>
-    <w:lsdException w:name="Colorful Shading Accent 2" w:uiPriority="71"/>
-    <w:lsdException w:name="Colorful List Accent 2" w:uiPriority="72"/>
-    <w:lsdException w:name="Colorful Grid Accent 2" w:uiPriority="73"/>
-    <w:lsdException w:name="Light Shading Accent 3" w:uiPriority="60"/>
-    <w:lsdException w:name="Light List Accent 3" w:uiPriority="61"/>
-    <w:lsdException w:name="Light Grid Accent 3" w:uiPriority="62"/>
-    <w:lsdException w:name="Medium Shading 1 Accent 3" w:uiPriority="63"/>
-    <w:lsdException w:name="Medium Shading 2 Accent 3" w:uiPriority="64"/>
-    <w:lsdException w:name="Medium List 1 Accent 3" w:uiPriority="65"/>
-    <w:lsdException w:name="Medium List 2 Accent 3" w:uiPriority="66"/>
-    <w:lsdException w:name="Medium Grid 1 Accent 3" w:uiPriority="67"/>
-    <w:lsdException w:name="Medium Grid 2 Accent 3" w:uiPriority="68"/>
-    <w:lsdException w:name="Medium Grid 3 Accent 3" w:uiPriority="69"/>
-    <w:lsdException w:name="Dark List Accent 3" w:uiPriority="70"/>
-    <w:lsdException w:name="Colorful Shading Accent 3" w:uiPriority="71"/>
-    <w:lsdException w:name="Colorful List Accent 3" w:uiPriority="72"/>
-    <w:lsdException w:name="Colorful Grid Accent 3" w:uiPriority="73"/>
-    <w:lsdException w:name="Light Shading Accent 4" w:uiPriority="60"/>
-    <w:lsdException w:name="Light List Accent 4" w:uiPriority="61"/>
-    <w:lsdException w:name="Light Grid Accent 4" w:uiPriority="62"/>
-    <w:lsdException w:name="Medium Shading 1 Accent 4" w:uiPriority="63"/>
-    <w:lsdException w:name="Medium Shading 2 Accent 4" w:uiPriority="64"/>
-    <w:lsdException w:name="Medium List 1 Accent 4" w:uiPriority="65"/>
-    <w:lsdException w:name="Medium List 2 Accent 4" w:uiPriority="66"/>
-    <w:lsdException w:name="Medium Grid 1 Accent 4" w:uiPriority="67"/>
-    <w:lsdException w:name="Medium Grid 2 Accent 4" w:uiPriority="68"/>
-    <w:lsdException w:name="Medium Grid 3 Accent 4" w:uiPriority="69"/>
-    <w:lsdException w:name="Dark List Accent 4" w:uiPriority="70"/>
-    <w:lsdException w:name="Colorful Shading Accent 4" w:uiPriority="71"/>
-    <w:lsdException w:name="Colorful List Accent 4" w:uiPriority="72"/>
-    <w:lsdException w:name="Colorful Grid Accent 4" w:uiPriority="73"/>
-    <w:lsdException w:name="Light Shading Accent 5" w:uiPriority="60"/>
-    <w:lsdException w:name="Light List Accent 5" w:uiPriority="61"/>
-    <w:lsdException w:name="Light Grid Accent 5" w:uiPriority="62"/>
-    <w:lsdException w:name="Medium Shading 1 Accent 5" w:uiPriority="63"/>
-    <w:lsdException w:name="Medium Shading 2 Accent 5" w:uiPriority="64"/>
-    <w:lsdException w:name="Medium List 1 Accent 5" w:uiPriority="65"/>
-    <w:lsdException w:name="Medium List 2 Accent 5" w:uiPriority="66"/>
-    <w:lsdException w:name="Medium Grid 1 Accent 5" w:uiPriority="67"/>
-    <w:lsdException w:name="Medium Grid 2 Accent 5" w:uiPriority="68"/>
-    <w:lsdException w:name="Medium Grid 3 Accent 5" w:uiPriority="69"/>
-    <w:lsdException w:name="Dark List Accent 5" w:uiPriority="70"/>
-    <w:lsdException w:name="Colorful Shading Accent 5" w:uiPriority="71"/>
-    <w:lsdException w:name="Colorful List Accent 5" w:uiPriority="72"/>
-    <w:lsdException w:name="Colorful Grid Accent 5" w:uiPriority="73"/>
-    <w:lsdException w:name="Light Shading Accent 6" w:uiPriority="60"/>
-    <w:lsdException w:name="Light List Accent 6" w:uiPriority="61"/>
-    <w:lsdException w:name="Light Grid Accent 6" w:uiPriority="62"/>
-    <w:lsdException w:name="Medium Shading 1 Accent 6" w:uiPriority="63"/>
-    <w:lsdException w:name="Medium Shading 2 Accent 6" w:uiPriority="64"/>
-    <w:lsdException w:name="Medium List 1 Accent 6" w:uiPriority="65"/>
-    <w:lsdException w:name="Medium List 2 Accent 6" w:uiPriority="66"/>
-    <w:lsdException w:name="Medium Grid 1 Accent 6" w:uiPriority="67"/>
-    <w:lsdException w:name="Medium Grid 2 Accent 6" w:uiPriority="68"/>
-    <w:lsdException w:name="Medium Grid 3 Accent 6" w:uiPriority="69"/>
-    <w:lsdException w:name="Dark List Accent 6" w:uiPriority="70"/>
-    <w:lsdException w:name="Colorful Shading Accent 6" w:uiPriority="71"/>
-    <w:lsdException w:name="Colorful List Accent 6" w:uiPriority="72"/>
-    <w:lsdException w:name="Colorful Grid Accent 6" w:uiPriority="73"/>
-    <w:lsdException w:name="Subtle Emphasis" w:uiPriority="19" w:qFormat="1"/>
-    <w:lsdException w:name="Intense Emphasis" w:uiPriority="21" w:qFormat="1"/>
-    <w:lsdException w:name="Subtle Reference" w:uiPriority="31" w:qFormat="1"/>
-    <w:lsdException w:name="Intense Reference" w:uiPriority="32" w:qFormat="1"/>
-    <w:lsdException w:name="Book Title" w:uiPriority="33" w:qFormat="1"/>
-    <w:lsdException w:name="Bibliography" w:semiHidden="1" w:uiPriority="37" w:unhideWhenUsed="1"/>
-    <w:lsdException w:name="TOC Heading" w:semiHidden="1" w:uiPriority="39" w:unhideWhenUsed="1" w:qFormat="1"/>
-    <w:lsdException w:name="Plain Table 1" w:uiPriority="41"/>
-    <w:lsdException w:name="Plain Table 2" w:uiPriority="42"/>
-    <w:lsdException w:name="Plain Table 3" w:uiPriority="43"/>
-    <w:lsdException w:name="Plain Table 4" w:uiPriority="44"/>
-    <w:lsdException w:name="Plain Table 5" w:uiPriority="45"/>
-    <w:lsdException w:name="Grid Table Light" w:uiPriority="40"/>
-    <w:lsdException w:name="Grid Table 1 Light" w:uiPriority="46"/>
-    <w:lsdException w:name="Grid Table 2" w:uiPriority="47"/>
-    <w:lsdException w:name="Grid Table 3" w:uiPriority="48"/>
-    <w:lsdException w:name="Grid Table 4" w:uiPriority="49"/>
-    <w:lsdException w:name="Grid Table 5 Dark" w:uiPriority="50"/>
-    <w:lsdException w:name="Grid Table 6 Colorful" w:uiPriority="51"/>
-    <w:lsdException w:name="Grid Table 7 Colorful" w:uiPriority="52"/>
-    <w:lsdException w:name="Grid Table 1 Light Accent 1" w:uiPriority="46"/>
-    <w:lsdException w:name="Grid Table 2 Accent 1" w:uiPriority="47"/>
-    <w:lsdException w:name="Grid Table 3 Accent 1" w:uiPriority="48"/>
-    <w:lsdException w:name="Grid Table 4 Accent 1" w:uiPriority="49"/>
-    <w:lsdException w:name="Grid Table 5 Dark Accent 1" w:uiPriority="50"/>
-    <w:lsdException w:name="Grid Table 6 Colorful Accent 1" w:uiPriority="51"/>
-    <w:lsdException w:name="Grid Table 7 Colorful Accent 1" w:uiPriority="52"/>
-    <w:lsdException w:name="Grid Table 1 Light Accent 2" w:uiPriority="46"/>
-    <w:lsdException w:name="Grid Table 2 Accent 2" w:uiPriority="47"/>
-    <w:lsdException w:name="Grid Table 3 Accent 2" w:uiPriority="48"/>
-    <w:lsdException w:name="Grid Table 4 Accent 2" w:uiPriority="49"/>
-    <w:lsdException w:name="Grid Table 5 Dark Accent 2" w:uiPriority="50"/>
-    <w:lsdException w:name="Grid Table 6 Colorful Accent 2" w:uiPriority="51"/>
-    <w:lsdException w:name="Grid Table 7 Colorful Accent 2" w:uiPriority="52"/>
-    <w:lsdException w:name="Grid Table 1 Light Accent 3" w:uiPriority="46"/>
-    <w:lsdException w:name="Grid Table 2 Accent 3" w:uiPriority="47"/>
-    <w:lsdException w:name="Grid Table 3 Accent 3" w:uiPriority="48"/>
-    <w:lsdException w:name="Grid Table 4 Accent 3" w:uiPriority="49"/>
-    <w:lsdException w:name="Grid Table 5 Dark Accent 3" w:uiPriority="50"/>
-    <w:lsdException w:name="Grid Table 6 Colorful Accent 3" w:uiPriority="51"/>
-    <w:lsdException w:name="Grid Table 7 Colorful Accent 3" w:uiPriority="52"/>
-    <w:lsdException w:name="Grid Table 1 Light Accent 4" w:uiPriority="46"/>
-    <w:lsdException w:name="Grid Table 2 Accent 4" w:uiPriority="47"/>
-    <w:lsdException w:name="Grid Table 3 Accent 4" w:uiPriority="48"/>
-    <w:lsdException w:name="Grid Table 4 Accent 4" w:uiPriority="49"/>
-    <w:lsdException w:name="Grid Table 5 Dark Accent 4" w:uiPriority="50"/>
-    <w:lsdException w:name="Grid Table 6 Colorful Accent 4" w:uiPriority="51"/>
-    <w:lsdException w:name="Grid Table 7 Colorful Accent 4" w:uiPriority="52"/>
-    <w:lsdException w:name="Grid Table 1 Light Accent 5" w:uiPriority="46"/>
-    <w:lsdException w:name="Grid Table 2 Accent 5" w:uiPriority="47"/>
-    <w:lsdException w:name="Grid Table 3 Accent 5" w:uiPriority="48"/>
-    <w:lsdException w:name="Grid Table 4 Accent 5" w:uiPriority="49"/>
-    <w:lsdException w:name="Grid Table 5 Dark Accent 5" w:uiPriority="50"/>
-    <w:lsdException w:name="Grid Table 6 Colorful Accent 5" w:uiPriority="51"/>
-    <w:lsdException w:name="Grid Table 7 Colorful Accent 5" w:uiPriority="52"/>
-    <w:lsdException w:name="Grid Table 1 Light Accent 6" w:uiPriority="46"/>
-    <w:lsdException w:name="Grid Table 2 Accent 6" w:uiPriority="47"/>
-    <w:lsdException w:name="Grid Table 3 Accent 6" w:uiPriority="48"/>
-    <w:lsdException w:name="Grid Table 4 Accent 6" w:uiPriority="49"/>
-    <w:lsdException w:name="Grid Table 5 Dark Accent 6" w:uiPriority="50"/>
-    <w:lsdException w:name="Grid Table 6 Colorful Accent 6" w:uiPriority="51"/>
-    <w:lsdException w:name="Grid Table 7 Colorful Accent 6" w:uiPriority="52"/>
-    <w:lsdException w:name="List Table 1 Light" w:uiPriority="46"/>
-    <w:lsdException w:name="List Table 2" w:uiPriority="47"/>
-    <w:lsdException w:name="List Table 3" w:uiPriority="48"/>
-    <w:lsdException w:name="List Table 4" w:uiPriority="49"/>
-    <w:lsdException w:name="List Table 5 Dark" w:uiPriority="50"/>
-    <w:lsdException w:name="List Table 6 Colorful" w:uiPriority="51"/>
-    <w:lsdException w:name="List Table 7 Colorful" w:uiPriority="52"/>
-    <w:lsdException w:name="List Table 1 Light Accent 1" w:uiPriority="46"/>
-    <w:lsdException w:name="List Table 2 Accent 1" w:uiPriority="47"/>
-    <w:lsdException w:name="List Table 3 Accent 1" w:uiPriority="48"/>
-    <w:lsdException w:name="List Table 4 Accent 1" w:uiPriority="49"/>
-    <w:lsdException w:name="List Table 5 Dark Accent 1" w:uiPriority="50"/>
-    <w:lsdException w:name="List Table 6 Colorful Accent 1" w:uiPriority="51"/>
-    <w:lsdException w:name="List Table 7 Colorful Accent 1" w:uiPriority="52"/>
-    <w:lsdException w:name="List Table 1 Light Accent 2" w:uiPriority="46"/>
-    <w:lsdException w:name="List Table 2 Accent 2" w:uiPriority="47"/>
-    <w:lsdException w:name="List Table 3 Accent 2" w:uiPriority="48"/>
-    <w:lsdException w:name="List Table 4 Accent 2" w:uiPriority="49"/>
-    <w:lsdException w:name="List Table 5 Dark Accent 2" w:uiPriority="50"/>
-    <w:lsdException w:name="List Table 6 Colorful Accent 2" w:uiPriority="51"/>
-    <w:lsdException w:name="List Table 7 Colorful Accent 2" w:uiPriority="52"/>
-    <w:lsdException w:name="List Table 1 Light Accent 3" w:uiPriority="46"/>
-    <w:lsdException w:name="List Table 2 Accent 3" w:uiPriority="47"/>
-    <w:lsdException w:name="List Table 3 Accent 3" w:uiPriority="48"/>
-    <w:lsdException w:name="List Table 4 Accent 3" w:uiPriority="49"/>
-    <w:lsdException w:name="List Table 5 Dark Accent 3" w:uiPriority="50"/>
-    <w:lsdException w:name="List Table 6 Colorful Accent 3" w:uiPriority="51"/>
-    <w:lsdException w:name="List Table 7 Colorful Accent 3" w:uiPriority="52"/>
-    <w:lsdException w:name="List Table 1 Light Accent 4" w:uiPriority="46"/>
-    <w:lsdException w:name="List Table 2 Accent 4" w:uiPriority="47"/>
-    <w:lsdException w:name="List Table 3 Accent 4" w:uiPriority="48"/>
-    <w:lsdException w:name="List Table 4 Accent 4" w:uiPriority="49"/>
-    <w:lsdException w:name="List Table 5 Dark Accent 4" w:uiPriority="50"/>
-    <w:lsdException w:name="List Table 6 Colorful Accent 4" w:uiPriority="51"/>
-    <w:lsdException w:name="List Table 7 Colorful Accent 4" w:uiPriority="52"/>
-    <w:lsdException w:name="List Table 1 Light Accent 5" w:uiPriority="46"/>
-    <w:lsdException w:name="List Table 2 Accent 5" w:uiPriority="47"/>
-    <w:lsdException w:name="List Table 3 Accent 5" w:uiPriority="48"/>
-    <w:lsdException w:name="List Table 4 Accent 5" w:uiPriority="49"/>
-    <w:lsdException w:name="List Table 5 Dark Accent 5" w:uiPriority="50"/>
-    <w:lsdException w:name="List Table 6 Colorful Accent 5" w:uiPriority="51"/>
-    <w:lsdException w:name="List Table 7 Colorful Accent 5" w:uiPriority="52"/>
-    <w:lsdException w:name="List Table 1 Light Accent 6" w:uiPriority="46"/>
-    <w:lsdException w:name="List Table 2 Accent 6" w:uiPriority="47"/>
-    <w:lsdException w:name="List Table 3 Accent 6" w:uiPriority="48"/>
-    <w:lsdException w:name="List Table 4 Accent 6" w:uiPriority="49"/>
-    <w:lsdException w:name="List Table 5 Dark Accent 6" w:uiPriority="50"/>
-    <w:lsdException w:name="List Table 6 Colorful Accent 6" w:uiPriority="51"/>
-    <w:lsdException w:name="List Table 7 Colorful Accent 6" w:uiPriority="52"/>
+  <w:latentStyles w:defLockedState="0" w:defUIPriority="99" w:defSemiHidden="1" w:defUnhideWhenUsed="1" w:defQFormat="0" w:count="267">
+    <w:lsdException w:name="Normal" w:semiHidden="0" w:uiPriority="0" w:unhideWhenUsed="0" w:qFormat="1"/>
+    <w:lsdException w:name="heading 1" w:semiHidden="0" w:uiPriority="9" w:unhideWhenUsed="0" w:qFormat="1"/>
+    <w:lsdException w:name="heading 2" w:uiPriority="9" w:qFormat="1"/>
+    <w:lsdException w:name="heading 3" w:uiPriority="9" w:qFormat="1"/>
+    <w:lsdException w:name="heading 4" w:uiPriority="9" w:qFormat="1"/>
+    <w:lsdException w:name="heading 5" w:uiPriority="9" w:qFormat="1"/>
+    <w:lsdException w:name="heading 6" w:uiPriority="9" w:qFormat="1"/>
+    <w:lsdException w:name="heading 7" w:uiPriority="9" w:qFormat="1"/>
+    <w:lsdException w:name="heading 8" w:uiPriority="9" w:qFormat="1"/>
+    <w:lsdException w:name="heading 9" w:uiPriority="9" w:qFormat="1"/>
+    <w:lsdException w:name="toc 1" w:uiPriority="39"/>
+    <w:lsdException w:name="toc 2" w:uiPriority="39"/>
+    <w:lsdException w:name="toc 3" w:uiPriority="39"/>
+    <w:lsdException w:name="toc 4" w:uiPriority="39"/>
+    <w:lsdException w:name="toc 5" w:uiPriority="39"/>
+    <w:lsdException w:name="toc 6" w:uiPriority="39"/>
+    <w:lsdException w:name="toc 7" w:uiPriority="39"/>
+    <w:lsdException w:name="toc 8" w:uiPriority="39"/>
+    <w:lsdException w:name="toc 9" w:uiPriority="39"/>
+    <w:lsdException w:name="caption" w:uiPriority="35" w:qFormat="1"/>
+    <w:lsdException w:name="Title" w:semiHidden="0" w:uiPriority="10" w:unhideWhenUsed="0" w:qFormat="1"/>
+    <w:lsdException w:name="Default Paragraph Font" w:uiPriority="1"/>
+    <w:lsdException w:name="Subtitle" w:semiHidden="0" w:uiPriority="11" w:unhideWhenUsed="0" w:qFormat="1"/>
+    <w:lsdException w:name="Strong" w:semiHidden="0" w:uiPriority="22" w:unhideWhenUsed="0" w:qFormat="1"/>
+    <w:lsdException w:name="Emphasis" w:semiHidden="0" w:uiPriority="20" w:unhideWhenUsed="0" w:qFormat="1"/>
+    <w:lsdException w:name="Table Grid" w:semiHidden="0" w:uiPriority="59" w:unhideWhenUsed="0"/>
+    <w:lsdException w:name="Placeholder Text" w:unhideWhenUsed="0"/>
+    <w:lsdException w:name="No Spacing" w:semiHidden="0" w:uiPriority="1" w:unhideWhenUsed="0" w:qFormat="1"/>
+    <w:lsdException w:name="Light Shading" w:semiHidden="0" w:uiPriority="60" w:unhideWhenUsed="0"/>
+    <w:lsdException w:name="Light List" w:semiHidden="0" w:uiPriority="61" w:unhideWhenUsed="0"/>
+    <w:lsdException w:name="Light Grid" w:semiHidden="0" w:uiPriority="62" w:unhideWhenUsed="0"/>
+    <w:lsdException w:name="Medium Shading 1" w:semiHidden="0" w:uiPriority="63" w:unhideWhenUsed="0"/>
+    <w:lsdException w:name="Medium Shading 2" w:semiHidden="0" w:uiPriority="64" w:unhideWhenUsed="0"/>
+    <w:lsdException w:name="Medium List 1" w:semiHidden="0" w:uiPriority="65" w:unhideWhenUsed="0"/>
+    <w:lsdException w:name="Medium List 2" w:semiHidden="0" w:uiPriority="66" w:unhideWhenUsed="0"/>
+    <w:lsdException w:name="Medium Grid 1" w:semiHidden="0" w:uiPriority="67" w:unhideWhenUsed="0"/>
+    <w:lsdException w:name="Medium Grid 2" w:semiHidden="0" w:uiPriority="68" w:unhideWhenUsed="0"/>
+    <w:lsdException w:name="Medium Grid 3" w:semiHidden="0" w:uiPriority="69" w:unhideWhenUsed="0"/>
+    <w:lsdException w:name="Dark List" w:semiHidden="0" w:uiPriority="70" w:unhideWhenUsed="0"/>
+    <w:lsdException w:name="Colorful Shading" w:semiHidden="0" w:uiPriority="71" w:unhideWhenUsed="0"/>
+    <w:lsdException w:name="Colorful List" w:semiHidden="0" w:uiPriority="72" w:unhideWhenUsed="0"/>
+    <w:lsdException w:name="Colorful Grid" w:semiHidden="0" w:uiPriority="73" w:unhideWhenUsed="0"/>
+    <w:lsdException w:name="Light Shading Accent 1" w:semiHidden="0" w:uiPriority="60" w:unhideWhenUsed="0"/>
+    <w:lsdException w:name="Light List Accent 1" w:semiHidden="0" w:uiPriority="61" w:unhideWhenUsed="0"/>
+    <w:lsdException w:name="Light Grid Accent 1" w:semiHidden="0" w:uiPriority="62" w:unhideWhenUsed="0"/>
+    <w:lsdException w:name="Medium Shading 1 Accent 1" w:semiHidden="0" w:uiPriority="63" w:unhideWhenUsed="0"/>
+    <w:lsdException w:name="Medium Shading 2 Accent 1" w:semiHidden="0" w:uiPriority="64" w:unhideWhenUsed="0"/>
+    <w:lsdException w:name="Medium List 1 Accent 1" w:semiHidden="0" w:uiPriority="65" w:unhideWhenUsed="0"/>
+    <w:lsdException w:name="Revision" w:unhideWhenUsed="0"/>
+    <w:lsdException w:name="List Paragraph" w:semiHidden="0" w:uiPriority="34" w:unhideWhenUsed="0" w:qFormat="1"/>
+    <w:lsdException w:name="Quote" w:semiHidden="0" w:uiPriority="29" w:unhideWhenUsed="0" w:qFormat="1"/>
+    <w:lsdException w:name="Intense Quote" w:semiHidden="0" w:uiPriority="30" w:unhideWhenUsed="0" w:qFormat="1"/>
+    <w:lsdException w:name="Medium List 2 Accent 1" w:semiHidden="0" w:uiPriority="66" w:unhideWhenUsed="0"/>
+    <w:lsdException w:name="Medium Grid 1 Accent 1" w:semiHidden="0" w:uiPriority="67" w:unhideWhenUsed="0"/>
+    <w:lsdException w:name="Medium Grid 2 Accent 1" w:semiHidden="0" w:uiPriority="68" w:unhideWhenUsed="0"/>
+    <w:lsdException w:name="Medium Grid 3 Accent 1" w:semiHidden="0" w:uiPriority="69" w:unhideWhenUsed="0"/>
+    <w:lsdException w:name="Dark List Accent 1" w:semiHidden="0" w:uiPriority="70" w:unhideWhenUsed="0"/>
+    <w:lsdException w:name="Colorful Shading Accent 1" w:semiHidden="0" w:uiPriority="71" w:unhideWhenUsed="0"/>
+    <w:lsdException w:name="Colorful List Accent 1" w:semiHidden="0" w:uiPriority="72" w:unhideWhenUsed="0"/>
+    <w:lsdException w:name="Colorful Grid Accent 1" w:semiHidden="0" w:uiPriority="73" w:unhideWhenUsed="0"/>
+    <w:lsdException w:name="Light Shading Accent 2" w:semiHidden="0" w:uiPriority="60" w:unhideWhenUsed="0"/>
+    <w:lsdException w:name="Light List Accent 2" w:semiHidden="0" w:uiPriority="61" w:unhideWhenUsed="0"/>
+    <w:lsdException w:name="Light Grid Accent 2" w:semiHidden="0" w:uiPriority="62" w:unhideWhenUsed="0"/>
+    <w:lsdException w:name="Medium Shading 1 Accent 2" w:semiHidden="0" w:uiPriority="63" w:unhideWhenUsed="0"/>
+    <w:lsdException w:name="Medium Shading 2 Accent 2" w:semiHidden="0" w:uiPriority="64" w:unhideWhenUsed="0"/>
+    <w:lsdException w:name="Medium List 1 Accent 2" w:semiHidden="0" w:uiPriority="65" w:unhideWhenUsed="0"/>
+    <w:lsdException w:name="Medium List 2 Accent 2" w:semiHidden="0" w:uiPriority="66" w:unhideWhenUsed="0"/>
+    <w:lsdException w:name="Medium Grid 1 Accent 2" w:semiHidden="0" w:uiPriority="67" w:unhideWhenUsed="0"/>
+    <w:lsdException w:name="Medium Grid 2 Accent 2" w:semiHidden="0" w:uiPriority="68" w:unhideWhenUsed="0"/>
+    <w:lsdException w:name="Medium Grid 3 Accent 2" w:semiHidden="0" w:uiPriority="69" w:unhideWhenUsed="0"/>
+    <w:lsdException w:name="Dark List Accent 2" w:semiHidden="0" w:uiPriority="70" w:unhideWhenUsed="0"/>
+    <w:lsdException w:name="Colorful Shading Accent 2" w:semiHidden="0" w:uiPriority="71" w:unhideWhenUsed="0"/>
+    <w:lsdException w:name="Colorful List Accent 2" w:semiHidden="0" w:uiPriority="72" w:unhideWhenUsed="0"/>
+    <w:lsdException w:name="Colorful Grid Accent 2" w:semiHidden="0" w:uiPriority="73" w:unhideWhenUsed="0"/>
+    <w:lsdException w:name="Light Shading Accent 3" w:semiHidden="0" w:uiPriority="60" w:unhideWhenUsed="0"/>
+    <w:lsdException w:name="Light List Accent 3" w:semiHidden="0" w:uiPriority="61" w:unhideWhenUsed="0"/>
+    <w:lsdException w:name="Light Grid Accent 3" w:semiHidden="0" w:uiPriority="62" w:unhideWhenUsed="0"/>
+    <w:lsdException w:name="Medium Shading 1 Accent 3" w:semiHidden="0" w:uiPriority="63" w:unhideWhenUsed="0"/>
+    <w:lsdException w:name="Medium Shading 2 Accent 3" w:semiHidden="0" w:uiPriority="64" w:unhideWhenUsed="0"/>
+    <w:lsdException w:name="Medium List 1 Accent 3" w:semiHidden="0" w:uiPriority="65" w:unhideWhenUsed="0"/>
+    <w:lsdException w:name="Medium List 2 Accent 3" w:semiHidden="0" w:uiPriority="66" w:unhideWhenUsed="0"/>
+    <w:lsdException w:name="Medium Grid 1 Accent 3" w:semiHidden="0" w:uiPriority="67" w:unhideWhenUsed="0"/>
+    <w:lsdException w:name="Medium Grid 2 Accent 3" w:semiHidden="0" w:uiPriority="68" w:unhideWhenUsed="0"/>
+    <w:lsdException w:name="Medium Grid 3 Accent 3" w:semiHidden="0" w:uiPriority="69" w:unhideWhenUsed="0"/>
+    <w:lsdException w:name="Dark List Accent 3" w:semiHidden="0" w:uiPriority="70" w:unhideWhenUsed="0"/>
+    <w:lsdException w:name="Colorful Shading Accent 3" w:semiHidden="0" w:uiPriority="71" w:unhideWhenUsed="0"/>
+    <w:lsdException w:name="Colorful List Accent 3" w:semiHidden="0" w:uiPriority="72" w:unhideWhenUsed="0"/>
+    <w:lsdException w:name="Colorful Grid Accent 3" w:semiHidden="0" w:uiPriority="73" w:unhideWhenUsed="0"/>
+    <w:lsdException w:name="Light Shading Accent 4" w:semiHidden="0" w:uiPriority="60" w:unhideWhenUsed="0"/>
+    <w:lsdException w:name="Light List Accent 4" w:semiHidden="0" w:uiPriority="61" w:unhideWhenUsed="0"/>
+    <w:lsdException w:name="Light Grid Accent 4" w:semiHidden="0" w:uiPriority="62" w:unhideWhenUsed="0"/>
+    <w:lsdException w:name="Medium Shading 1 Accent 4" w:semiHidden="0" w:uiPriority="63" w:unhideWhenUsed="0"/>
+    <w:lsdException w:name="Medium Shading 2 Accent 4" w:semiHidden="0" w:uiPriority="64" w:unhideWhenUsed="0"/>
+    <w:lsdException w:name="Medium List 1 Accent 4" w:semiHidden="0" w:uiPriority="65" w:unhideWhenUsed="0"/>
+    <w:lsdException w:name="Medium List 2 Accent 4" w:semiHidden="0" w:uiPriority="66" w:unhideWhenUsed="0"/>
+    <w:lsdException w:name="Medium Grid 1 Accent 4" w:semiHidden="0" w:uiPriority="67" w:unhideWhenUsed="0"/>
+    <w:lsdException w:name="Medium Grid 2 Accent 4" w:semiHidden="0" w:uiPriority="68" w:unhideWhenUsed="0"/>
+    <w:lsdException w:name="Medium Grid 3 Accent 4" w:semiHidden="0" w:uiPriority="69" w:unhideWhenUsed="0"/>
+    <w:lsdException w:name="Dark List Accent 4" w:semiHidden="0" w:uiPriority="70" w:unhideWhenUsed="0"/>
+    <w:lsdException w:name="Colorful Shading Accent 4" w:semiHidden="0" w:uiPriority="71" w:unhideWhenUsed="0"/>
+    <w:lsdException w:name="Colorful List Accent 4" w:semiHidden="0" w:uiPriority="72" w:unhideWhenUsed="0"/>
+    <w:lsdException w:name="Colorful Grid Accent 4" w:semiHidden="0" w:uiPriority="73" w:unhideWhenUsed="0"/>
+    <w:lsdException w:name="Light Shading Accent 5" w:semiHidden="0" w:uiPriority="60" w:unhideWhenUsed="0"/>
+    <w:lsdException w:name="Light List Accent 5" w:semiHidden="0" w:uiPriority="61" w:unhideWhenUsed="0"/>
+    <w:lsdException w:name="Light Grid Accent 5" w:semiHidden="0" w:uiPriority="62" w:unhideWhenUsed="0"/>
+    <w:lsdException w:name="Medium Shading 1 Accent 5" w:semiHidden="0" w:uiPriority="63" w:unhideWhenUsed="0"/>
+    <w:lsdException w:name="Medium Shading 2 Accent 5" w:semiHidden="0" w:uiPriority="64" w:unhideWhenUsed="0"/>
+    <w:lsdException w:name="Medium List 1 Accent 5" w:semiHidden="0" w:uiPriority="65" w:unhideWhenUsed="0"/>
+    <w:lsdException w:name="Medium List 2 Accent 5" w:semiHidden="0" w:uiPriority="66" w:unhideWhenUsed="0"/>
+    <w:lsdException w:name="Medium Grid 1 Accent 5" w:semiHidden="0" w:uiPriority="67" w:unhideWhenUsed="0"/>
+    <w:lsdException w:name="Medium Grid 2 Accent 5" w:semiHidden="0" w:uiPriority="68" w:unhideWhenUsed="0"/>
+    <w:lsdException w:name="Medium Grid 3 Accent 5" w:semiHidden="0" w:uiPriority="69" w:unhideWhenUsed="0"/>
+    <w:lsdException w:name="Dark List Accent 5" w:semiHidden="0" w:uiPriority="70" w:unhideWhenUsed="0"/>
+    <w:lsdException w:name="Colorful Shading Accent 5" w:semiHidden="0" w:uiPriority="71" w:unhideWhenUsed="0"/>
+    <w:lsdException w:name="Colorful List Accent 5" w:semiHidden="0" w:uiPriority="72" w:unhideWhenUsed="0"/>
+    <w:lsdException w:name="Colorful Grid Accent 5" w:semiHidden="0" w:uiPriority="73" w:unhideWhenUsed="0"/>
+    <w:lsdException w:name="Light Shading Accent 6" w:semiHidden="0" w:uiPriority="60" w:unhideWhenUsed="0"/>
+    <w:lsdException w:name="Light List Accent 6" w:semiHidden="0" w:uiPriority="61" w:unhideWhenUsed="0"/>
+    <w:lsdException w:name="Light Grid Accent 6" w:semiHidden="0" w:uiPriority="62" w:unhideWhenUsed="0"/>
+    <w:lsdException w:name="Medium Shading 1 Accent 6" w:semiHidden="0" w:uiPriority="63" w:unhideWhenUsed="0"/>
+    <w:lsdException w:name="Medium Shading 2 Accent 6" w:semiHidden="0" w:uiPriority="64" w:unhideWhenUsed="0"/>
+    <w:lsdException w:name="Medium List 1 Accent 6" w:semiHidden="0" w:uiPriority="65" w:unhideWhenUsed="0"/>
+    <w:lsdException w:name="Medium List 2 Accent 6" w:semiHidden="0" w:uiPriority="66" w:unhideWhenUsed="0"/>
+    <w:lsdException w:name="Medium Grid 1 Accent 6" w:semiHidden="0" w:uiPriority="67" w:unhideWhenUsed="0"/>
+    <w:lsdException w:name="Medium Grid 2 Accent 6" w:semiHidden="0" w:uiPriority="68" w:unhideWhenUsed="0"/>
+    <w:lsdException w:name="Medium Grid 3 Accent 6" w:semiHidden="0" w:uiPriority="69" w:unhideWhenUsed="0"/>
+    <w:lsdException w:name="Dark List Accent 6" w:semiHidden="0" w:uiPriority="70" w:unhideWhenUsed="0"/>
+    <w:lsdException w:name="Colorful Shading Accent 6" w:semiHidden="0" w:uiPriority="71" w:unhideWhenUsed="0"/>
+    <w:lsdException w:name="Colorful List Accent 6" w:semiHidden="0" w:uiPriority="72" w:unhideWhenUsed="0"/>
+    <w:lsdException w:name="Colorful Grid Accent 6" w:semiHidden="0" w:uiPriority="73" w:unhideWhenUsed="0"/>
+    <w:lsdException w:name="Subtle Emphasis" w:semiHidden="0" w:uiPriority="19" w:unhideWhenUsed="0" w:qFormat="1"/>
+    <w:lsdException w:name="Intense Emphasis" w:semiHidden="0" w:uiPriority="21" w:unhideWhenUsed="0" w:qFormat="1"/>
+    <w:lsdException w:name="Subtle Reference" w:semiHidden="0" w:uiPriority="31" w:unhideWhenUsed="0" w:qFormat="1"/>
+    <w:lsdException w:name="Intense Reference" w:semiHidden="0" w:uiPriority="32" w:unhideWhenUsed="0" w:qFormat="1"/>
+    <w:lsdException w:name="Book Title" w:semiHidden="0" w:uiPriority="33" w:unhideWhenUsed="0" w:qFormat="1"/>
+    <w:lsdException w:name="Bibliography" w:uiPriority="37"/>
+    <w:lsdException w:name="TOC Heading" w:uiPriority="39" w:qFormat="1"/>
   </w:latentStyles>
   <w:style w:type="paragraph" w:default="1" w:styleId="Normal">
     <w:name w:val="Normal"/>
@@ -21536,7 +21324,6 @@
       <w:spacing w:after="0" w:line="240" w:lineRule="auto"/>
     </w:pPr>
     <w:tblPr>
-      <w:tblInd w:w="0" w:type="dxa"/>
       <w:tblBorders>
         <w:top w:val="single" w:sz="4" w:space="0" w:color="auto"/>
         <w:left w:val="single" w:sz="4" w:space="0" w:color="auto"/>
@@ -21545,12 +21332,6 @@
         <w:insideH w:val="single" w:sz="4" w:space="0" w:color="auto"/>
         <w:insideV w:val="single" w:sz="4" w:space="0" w:color="auto"/>
       </w:tblBorders>
-      <w:tblCellMar>
-        <w:top w:w="0" w:type="dxa"/>
-        <w:left w:w="108" w:type="dxa"/>
-        <w:bottom w:w="0" w:type="dxa"/>
-        <w:right w:w="108" w:type="dxa"/>
-      </w:tblCellMar>
     </w:tblPr>
   </w:style>
   <w:style w:type="paragraph" w:styleId="Caption">
@@ -21583,7 +21364,6 @@
     <w:tblPr>
       <w:tblStyleRowBandSize w:val="1"/>
       <w:tblStyleColBandSize w:val="1"/>
-      <w:tblInd w:w="0" w:type="dxa"/>
       <w:tblBorders>
         <w:top w:val="single" w:sz="8" w:space="0" w:color="000000" w:themeColor="text1"/>
         <w:left w:val="single" w:sz="8" w:space="0" w:color="000000" w:themeColor="text1"/>
@@ -21592,12 +21372,640 @@
         <w:insideH w:val="single" w:sz="8" w:space="0" w:color="000000" w:themeColor="text1"/>
         <w:insideV w:val="single" w:sz="8" w:space="0" w:color="000000" w:themeColor="text1"/>
       </w:tblBorders>
+    </w:tblPr>
+    <w:tblStylePr w:type="firstRow">
+      <w:pPr>
+        <w:spacing w:before="0" w:after="0" w:line="240" w:lineRule="auto"/>
+      </w:pPr>
+      <w:rPr>
+        <w:rFonts w:asciiTheme="majorHAnsi" w:eastAsiaTheme="majorEastAsia" w:hAnsiTheme="majorHAnsi" w:cstheme="majorBidi"/>
+        <w:b/>
+        <w:bCs/>
+      </w:rPr>
+      <w:tblPr/>
+      <w:tcPr>
+        <w:tcBorders>
+          <w:top w:val="single" w:sz="8" w:space="0" w:color="000000" w:themeColor="text1"/>
+          <w:left w:val="single" w:sz="8" w:space="0" w:color="000000" w:themeColor="text1"/>
+          <w:bottom w:val="single" w:sz="18" w:space="0" w:color="000000" w:themeColor="text1"/>
+          <w:right w:val="single" w:sz="8" w:space="0" w:color="000000" w:themeColor="text1"/>
+          <w:insideH w:val="nil"/>
+          <w:insideV w:val="single" w:sz="8" w:space="0" w:color="000000" w:themeColor="text1"/>
+        </w:tcBorders>
+      </w:tcPr>
+    </w:tblStylePr>
+    <w:tblStylePr w:type="lastRow">
+      <w:pPr>
+        <w:spacing w:before="0" w:after="0" w:line="240" w:lineRule="auto"/>
+      </w:pPr>
+      <w:rPr>
+        <w:rFonts w:asciiTheme="majorHAnsi" w:eastAsiaTheme="majorEastAsia" w:hAnsiTheme="majorHAnsi" w:cstheme="majorBidi"/>
+        <w:b/>
+        <w:bCs/>
+      </w:rPr>
+      <w:tblPr/>
+      <w:tcPr>
+        <w:tcBorders>
+          <w:top w:val="double" w:sz="6" w:space="0" w:color="000000" w:themeColor="text1"/>
+          <w:left w:val="single" w:sz="8" w:space="0" w:color="000000" w:themeColor="text1"/>
+          <w:bottom w:val="single" w:sz="8" w:space="0" w:color="000000" w:themeColor="text1"/>
+          <w:right w:val="single" w:sz="8" w:space="0" w:color="000000" w:themeColor="text1"/>
+          <w:insideH w:val="nil"/>
+          <w:insideV w:val="single" w:sz="8" w:space="0" w:color="000000" w:themeColor="text1"/>
+        </w:tcBorders>
+      </w:tcPr>
+    </w:tblStylePr>
+    <w:tblStylePr w:type="firstCol">
+      <w:rPr>
+        <w:rFonts w:asciiTheme="majorHAnsi" w:eastAsiaTheme="majorEastAsia" w:hAnsiTheme="majorHAnsi" w:cstheme="majorBidi"/>
+        <w:b/>
+        <w:bCs/>
+      </w:rPr>
+    </w:tblStylePr>
+    <w:tblStylePr w:type="lastCol">
+      <w:rPr>
+        <w:rFonts w:asciiTheme="majorHAnsi" w:eastAsiaTheme="majorEastAsia" w:hAnsiTheme="majorHAnsi" w:cstheme="majorBidi"/>
+        <w:b/>
+        <w:bCs/>
+      </w:rPr>
+      <w:tblPr/>
+      <w:tcPr>
+        <w:tcBorders>
+          <w:top w:val="single" w:sz="8" w:space="0" w:color="000000" w:themeColor="text1"/>
+          <w:left w:val="single" w:sz="8" w:space="0" w:color="000000" w:themeColor="text1"/>
+          <w:bottom w:val="single" w:sz="8" w:space="0" w:color="000000" w:themeColor="text1"/>
+          <w:right w:val="single" w:sz="8" w:space="0" w:color="000000" w:themeColor="text1"/>
+        </w:tcBorders>
+      </w:tcPr>
+    </w:tblStylePr>
+    <w:tblStylePr w:type="band1Vert">
+      <w:tblPr/>
+      <w:tcPr>
+        <w:tcBorders>
+          <w:top w:val="single" w:sz="8" w:space="0" w:color="000000" w:themeColor="text1"/>
+          <w:left w:val="single" w:sz="8" w:space="0" w:color="000000" w:themeColor="text1"/>
+          <w:bottom w:val="single" w:sz="8" w:space="0" w:color="000000" w:themeColor="text1"/>
+          <w:right w:val="single" w:sz="8" w:space="0" w:color="000000" w:themeColor="text1"/>
+        </w:tcBorders>
+        <w:shd w:val="clear" w:color="auto" w:fill="C0C0C0" w:themeFill="text1" w:themeFillTint="3F"/>
+      </w:tcPr>
+    </w:tblStylePr>
+    <w:tblStylePr w:type="band1Horz">
+      <w:tblPr/>
+      <w:tcPr>
+        <w:tcBorders>
+          <w:top w:val="single" w:sz="8" w:space="0" w:color="000000" w:themeColor="text1"/>
+          <w:left w:val="single" w:sz="8" w:space="0" w:color="000000" w:themeColor="text1"/>
+          <w:bottom w:val="single" w:sz="8" w:space="0" w:color="000000" w:themeColor="text1"/>
+          <w:right w:val="single" w:sz="8" w:space="0" w:color="000000" w:themeColor="text1"/>
+          <w:insideV w:val="single" w:sz="8" w:space="0" w:color="000000" w:themeColor="text1"/>
+        </w:tcBorders>
+        <w:shd w:val="clear" w:color="auto" w:fill="C0C0C0" w:themeFill="text1" w:themeFillTint="3F"/>
+      </w:tcPr>
+    </w:tblStylePr>
+    <w:tblStylePr w:type="band2Horz">
+      <w:tblPr/>
+      <w:tcPr>
+        <w:tcBorders>
+          <w:top w:val="single" w:sz="8" w:space="0" w:color="000000" w:themeColor="text1"/>
+          <w:left w:val="single" w:sz="8" w:space="0" w:color="000000" w:themeColor="text1"/>
+          <w:bottom w:val="single" w:sz="8" w:space="0" w:color="000000" w:themeColor="text1"/>
+          <w:right w:val="single" w:sz="8" w:space="0" w:color="000000" w:themeColor="text1"/>
+          <w:insideV w:val="single" w:sz="8" w:space="0" w:color="000000" w:themeColor="text1"/>
+        </w:tcBorders>
+      </w:tcPr>
+    </w:tblStylePr>
+  </w:style>
+  <w:style w:type="character" w:styleId="Hyperlink">
+    <w:name w:val="Hyperlink"/>
+    <w:basedOn w:val="DefaultParagraphFont"/>
+    <w:uiPriority w:val="99"/>
+    <w:unhideWhenUsed/>
+    <w:rsid w:val="00D32D4A"/>
+    <w:rPr>
+      <w:color w:val="0000FF" w:themeColor="hyperlink"/>
+      <w:u w:val="single"/>
+    </w:rPr>
+  </w:style>
+  <w:style w:type="paragraph" w:styleId="TOC1">
+    <w:name w:val="toc 1"/>
+    <w:basedOn w:val="Normal"/>
+    <w:next w:val="Normal"/>
+    <w:autoRedefine/>
+    <w:uiPriority w:val="39"/>
+    <w:unhideWhenUsed/>
+    <w:rsid w:val="006C0092"/>
+    <w:pPr>
+      <w:tabs>
+        <w:tab w:val="left" w:pos="440"/>
+        <w:tab w:val="right" w:leader="dot" w:pos="9111"/>
+      </w:tabs>
+      <w:spacing w:after="100"/>
+    </w:pPr>
+    <w:rPr>
+      <w:rFonts w:asciiTheme="majorHAnsi" w:hAnsiTheme="majorHAnsi"/>
+      <w:b/>
+      <w:sz w:val="32"/>
+    </w:rPr>
+  </w:style>
+  <w:style w:type="paragraph" w:styleId="TOC2">
+    <w:name w:val="toc 2"/>
+    <w:basedOn w:val="Normal"/>
+    <w:next w:val="Normal"/>
+    <w:autoRedefine/>
+    <w:uiPriority w:val="39"/>
+    <w:unhideWhenUsed/>
+    <w:rsid w:val="006C0092"/>
+    <w:pPr>
+      <w:spacing w:after="100"/>
+      <w:ind w:left="220"/>
+    </w:pPr>
+  </w:style>
+  <w:style w:type="paragraph" w:styleId="TOC3">
+    <w:name w:val="toc 3"/>
+    <w:basedOn w:val="Normal"/>
+    <w:next w:val="Normal"/>
+    <w:autoRedefine/>
+    <w:uiPriority w:val="39"/>
+    <w:unhideWhenUsed/>
+    <w:rsid w:val="006C0092"/>
+    <w:pPr>
+      <w:spacing w:after="100"/>
+      <w:ind w:left="440"/>
+    </w:pPr>
+  </w:style>
+  <w:style w:type="paragraph" w:styleId="TOC4">
+    <w:name w:val="toc 4"/>
+    <w:basedOn w:val="Normal"/>
+    <w:next w:val="Normal"/>
+    <w:autoRedefine/>
+    <w:uiPriority w:val="39"/>
+    <w:unhideWhenUsed/>
+    <w:rsid w:val="006C0092"/>
+    <w:pPr>
+      <w:spacing w:after="100"/>
+      <w:ind w:left="660"/>
+    </w:pPr>
+  </w:style>
+  <w:style w:type="paragraph" w:styleId="TOC5">
+    <w:name w:val="toc 5"/>
+    <w:basedOn w:val="Normal"/>
+    <w:next w:val="Normal"/>
+    <w:autoRedefine/>
+    <w:uiPriority w:val="39"/>
+    <w:unhideWhenUsed/>
+    <w:rsid w:val="006C0092"/>
+    <w:pPr>
+      <w:spacing w:after="100"/>
+      <w:ind w:left="880"/>
+    </w:pPr>
+  </w:style>
+  <w:style w:type="paragraph" w:styleId="TableofFigures">
+    <w:name w:val="table of figures"/>
+    <w:basedOn w:val="Normal"/>
+    <w:next w:val="Normal"/>
+    <w:uiPriority w:val="99"/>
+    <w:unhideWhenUsed/>
+    <w:rsid w:val="006C0092"/>
+    <w:pPr>
+      <w:spacing w:after="0"/>
+    </w:pPr>
+  </w:style>
+  <w:style w:type="character" w:customStyle="1" w:styleId="Heading1Char">
+    <w:name w:val="Heading 1 Char"/>
+    <w:basedOn w:val="DefaultParagraphFont"/>
+    <w:link w:val="Heading1"/>
+    <w:uiPriority w:val="9"/>
+    <w:rsid w:val="006C0092"/>
+    <w:rPr>
+      <w:rFonts w:asciiTheme="majorHAnsi" w:eastAsiaTheme="majorEastAsia" w:hAnsiTheme="majorHAnsi" w:cstheme="majorBidi"/>
+      <w:b/>
+      <w:bCs/>
+      <w:color w:val="365F91" w:themeColor="accent1" w:themeShade="BF"/>
+      <w:sz w:val="28"/>
+      <w:szCs w:val="28"/>
+    </w:rPr>
+  </w:style>
+  <w:style w:type="paragraph" w:styleId="TOC6">
+    <w:name w:val="toc 6"/>
+    <w:basedOn w:val="Normal"/>
+    <w:next w:val="Normal"/>
+    <w:autoRedefine/>
+    <w:uiPriority w:val="39"/>
+    <w:unhideWhenUsed/>
+    <w:rsid w:val="003C783D"/>
+    <w:pPr>
+      <w:spacing w:after="100"/>
+      <w:ind w:left="1100"/>
+    </w:pPr>
+    <w:rPr>
+      <w:rFonts w:eastAsiaTheme="minorEastAsia"/>
+    </w:rPr>
+  </w:style>
+  <w:style w:type="paragraph" w:styleId="TOC7">
+    <w:name w:val="toc 7"/>
+    <w:basedOn w:val="Normal"/>
+    <w:next w:val="Normal"/>
+    <w:autoRedefine/>
+    <w:uiPriority w:val="39"/>
+    <w:unhideWhenUsed/>
+    <w:rsid w:val="003C783D"/>
+    <w:pPr>
+      <w:spacing w:after="100"/>
+      <w:ind w:left="1320"/>
+    </w:pPr>
+    <w:rPr>
+      <w:rFonts w:eastAsiaTheme="minorEastAsia"/>
+    </w:rPr>
+  </w:style>
+  <w:style w:type="paragraph" w:styleId="TOC8">
+    <w:name w:val="toc 8"/>
+    <w:basedOn w:val="Normal"/>
+    <w:next w:val="Normal"/>
+    <w:autoRedefine/>
+    <w:uiPriority w:val="39"/>
+    <w:unhideWhenUsed/>
+    <w:rsid w:val="003C783D"/>
+    <w:pPr>
+      <w:spacing w:after="100"/>
+      <w:ind w:left="1540"/>
+    </w:pPr>
+    <w:rPr>
+      <w:rFonts w:eastAsiaTheme="minorEastAsia"/>
+    </w:rPr>
+  </w:style>
+  <w:style w:type="paragraph" w:styleId="TOC9">
+    <w:name w:val="toc 9"/>
+    <w:basedOn w:val="Normal"/>
+    <w:next w:val="Normal"/>
+    <w:autoRedefine/>
+    <w:uiPriority w:val="39"/>
+    <w:unhideWhenUsed/>
+    <w:rsid w:val="003C783D"/>
+    <w:pPr>
+      <w:spacing w:after="100"/>
+      <w:ind w:left="1760"/>
+    </w:pPr>
+    <w:rPr>
+      <w:rFonts w:eastAsiaTheme="minorEastAsia"/>
+    </w:rPr>
+  </w:style>
+  <w:style w:type="paragraph" w:styleId="Header">
+    <w:name w:val="header"/>
+    <w:basedOn w:val="Normal"/>
+    <w:link w:val="HeaderChar"/>
+    <w:uiPriority w:val="99"/>
+    <w:unhideWhenUsed/>
+    <w:rsid w:val="004E3EDE"/>
+    <w:pPr>
+      <w:tabs>
+        <w:tab w:val="center" w:pos="4680"/>
+        <w:tab w:val="right" w:pos="9360"/>
+      </w:tabs>
+      <w:spacing w:after="0" w:line="240" w:lineRule="auto"/>
+    </w:pPr>
+  </w:style>
+  <w:style w:type="character" w:customStyle="1" w:styleId="HeaderChar">
+    <w:name w:val="Header Char"/>
+    <w:basedOn w:val="DefaultParagraphFont"/>
+    <w:link w:val="Header"/>
+    <w:uiPriority w:val="99"/>
+    <w:rsid w:val="004E3EDE"/>
+  </w:style>
+  <w:style w:type="paragraph" w:styleId="Footer">
+    <w:name w:val="footer"/>
+    <w:basedOn w:val="Normal"/>
+    <w:link w:val="FooterChar"/>
+    <w:uiPriority w:val="99"/>
+    <w:unhideWhenUsed/>
+    <w:rsid w:val="004E3EDE"/>
+    <w:pPr>
+      <w:tabs>
+        <w:tab w:val="center" w:pos="4680"/>
+        <w:tab w:val="right" w:pos="9360"/>
+      </w:tabs>
+      <w:spacing w:after="0" w:line="240" w:lineRule="auto"/>
+    </w:pPr>
+  </w:style>
+  <w:style w:type="character" w:customStyle="1" w:styleId="FooterChar">
+    <w:name w:val="Footer Char"/>
+    <w:basedOn w:val="DefaultParagraphFont"/>
+    <w:link w:val="Footer"/>
+    <w:uiPriority w:val="99"/>
+    <w:rsid w:val="004E3EDE"/>
+  </w:style>
+</w:styles>
+</file>
+
+<file path=word/stylesWithEffects.xml><?xml version="1.0" encoding="utf-8"?>
+<w:styles xmlns:wpc="http://schemas.microsoft.com/office/word/2010/wordprocessingCanvas" xmlns:mc="http://schemas.openxmlformats.org/markup-compatibility/2006" xmlns:o="urn:schemas-microsoft-com:office:office" xmlns:r="http://schemas.openxmlformats.org/officeDocument/2006/relationships" xmlns:m="http://schemas.openxmlformats.org/officeDocument/2006/math" xmlns:v="urn:schemas-microsoft-com:vml" xmlns:wp14="http://schemas.microsoft.com/office/word/2010/wordprocessingDrawing" xmlns:wp="http://schemas.openxmlformats.org/drawingml/2006/wordprocessingDrawing" xmlns:w10="urn:schemas-microsoft-com:office:word" xmlns:w="http://schemas.openxmlformats.org/wordprocessingml/2006/main" xmlns:w14="http://schemas.microsoft.com/office/word/2010/wordml" xmlns:wpg="http://schemas.microsoft.com/office/word/2010/wordprocessingGroup" xmlns:wpi="http://schemas.microsoft.com/office/word/2010/wordprocessingInk" xmlns:wne="http://schemas.microsoft.com/office/word/2006/wordml" xmlns:wps="http://schemas.microsoft.com/office/word/2010/wordprocessingShape" mc:Ignorable="w14 wp14">
+  <w:docDefaults>
+    <w:rPrDefault>
+      <w:rPr>
+        <w:rFonts w:asciiTheme="minorHAnsi" w:eastAsiaTheme="minorHAnsi" w:hAnsiTheme="minorHAnsi" w:cstheme="minorBidi"/>
+        <w:sz w:val="22"/>
+        <w:szCs w:val="22"/>
+        <w:lang w:val="en-US" w:eastAsia="en-US" w:bidi="ar-SA"/>
+      </w:rPr>
+    </w:rPrDefault>
+    <w:pPrDefault>
+      <w:pPr>
+        <w:spacing w:after="200" w:line="276" w:lineRule="auto"/>
+      </w:pPr>
+    </w:pPrDefault>
+  </w:docDefaults>
+  <w:latentStyles w:defLockedState="0" w:defUIPriority="99" w:defSemiHidden="1" w:defUnhideWhenUsed="1" w:defQFormat="0" w:count="267">
+    <w:lsdException w:name="Normal" w:semiHidden="0" w:uiPriority="0" w:unhideWhenUsed="0" w:qFormat="1"/>
+    <w:lsdException w:name="heading 1" w:semiHidden="0" w:uiPriority="9" w:unhideWhenUsed="0" w:qFormat="1"/>
+    <w:lsdException w:name="heading 2" w:uiPriority="9" w:qFormat="1"/>
+    <w:lsdException w:name="heading 3" w:uiPriority="9" w:qFormat="1"/>
+    <w:lsdException w:name="heading 4" w:uiPriority="9" w:qFormat="1"/>
+    <w:lsdException w:name="heading 5" w:uiPriority="9" w:qFormat="1"/>
+    <w:lsdException w:name="heading 6" w:uiPriority="9" w:qFormat="1"/>
+    <w:lsdException w:name="heading 7" w:uiPriority="9" w:qFormat="1"/>
+    <w:lsdException w:name="heading 8" w:uiPriority="9" w:qFormat="1"/>
+    <w:lsdException w:name="heading 9" w:uiPriority="9" w:qFormat="1"/>
+    <w:lsdException w:name="toc 1" w:uiPriority="39"/>
+    <w:lsdException w:name="toc 2" w:uiPriority="39"/>
+    <w:lsdException w:name="toc 3" w:uiPriority="39"/>
+    <w:lsdException w:name="toc 4" w:uiPriority="39"/>
+    <w:lsdException w:name="toc 5" w:uiPriority="39"/>
+    <w:lsdException w:name="toc 6" w:uiPriority="39"/>
+    <w:lsdException w:name="toc 7" w:uiPriority="39"/>
+    <w:lsdException w:name="toc 8" w:uiPriority="39"/>
+    <w:lsdException w:name="toc 9" w:uiPriority="39"/>
+    <w:lsdException w:name="caption" w:uiPriority="35" w:qFormat="1"/>
+    <w:lsdException w:name="Title" w:semiHidden="0" w:uiPriority="10" w:unhideWhenUsed="0" w:qFormat="1"/>
+    <w:lsdException w:name="Default Paragraph Font" w:uiPriority="1"/>
+    <w:lsdException w:name="Subtitle" w:semiHidden="0" w:uiPriority="11" w:unhideWhenUsed="0" w:qFormat="1"/>
+    <w:lsdException w:name="Strong" w:semiHidden="0" w:uiPriority="22" w:unhideWhenUsed="0" w:qFormat="1"/>
+    <w:lsdException w:name="Emphasis" w:semiHidden="0" w:uiPriority="20" w:unhideWhenUsed="0" w:qFormat="1"/>
+    <w:lsdException w:name="Table Grid" w:semiHidden="0" w:uiPriority="59" w:unhideWhenUsed="0"/>
+    <w:lsdException w:name="Placeholder Text" w:unhideWhenUsed="0"/>
+    <w:lsdException w:name="No Spacing" w:semiHidden="0" w:uiPriority="1" w:unhideWhenUsed="0" w:qFormat="1"/>
+    <w:lsdException w:name="Light Shading" w:semiHidden="0" w:uiPriority="60" w:unhideWhenUsed="0"/>
+    <w:lsdException w:name="Light List" w:semiHidden="0" w:uiPriority="61" w:unhideWhenUsed="0"/>
+    <w:lsdException w:name="Light Grid" w:semiHidden="0" w:uiPriority="62" w:unhideWhenUsed="0"/>
+    <w:lsdException w:name="Medium Shading 1" w:semiHidden="0" w:uiPriority="63" w:unhideWhenUsed="0"/>
+    <w:lsdException w:name="Medium Shading 2" w:semiHidden="0" w:uiPriority="64" w:unhideWhenUsed="0"/>
+    <w:lsdException w:name="Medium List 1" w:semiHidden="0" w:uiPriority="65" w:unhideWhenUsed="0"/>
+    <w:lsdException w:name="Medium List 2" w:semiHidden="0" w:uiPriority="66" w:unhideWhenUsed="0"/>
+    <w:lsdException w:name="Medium Grid 1" w:semiHidden="0" w:uiPriority="67" w:unhideWhenUsed="0"/>
+    <w:lsdException w:name="Medium Grid 2" w:semiHidden="0" w:uiPriority="68" w:unhideWhenUsed="0"/>
+    <w:lsdException w:name="Medium Grid 3" w:semiHidden="0" w:uiPriority="69" w:unhideWhenUsed="0"/>
+    <w:lsdException w:name="Dark List" w:semiHidden="0" w:uiPriority="70" w:unhideWhenUsed="0"/>
+    <w:lsdException w:name="Colorful Shading" w:semiHidden="0" w:uiPriority="71" w:unhideWhenUsed="0"/>
+    <w:lsdException w:name="Colorful List" w:semiHidden="0" w:uiPriority="72" w:unhideWhenUsed="0"/>
+    <w:lsdException w:name="Colorful Grid" w:semiHidden="0" w:uiPriority="73" w:unhideWhenUsed="0"/>
+    <w:lsdException w:name="Light Shading Accent 1" w:semiHidden="0" w:uiPriority="60" w:unhideWhenUsed="0"/>
+    <w:lsdException w:name="Light List Accent 1" w:semiHidden="0" w:uiPriority="61" w:unhideWhenUsed="0"/>
+    <w:lsdException w:name="Light Grid Accent 1" w:semiHidden="0" w:uiPriority="62" w:unhideWhenUsed="0"/>
+    <w:lsdException w:name="Medium Shading 1 Accent 1" w:semiHidden="0" w:uiPriority="63" w:unhideWhenUsed="0"/>
+    <w:lsdException w:name="Medium Shading 2 Accent 1" w:semiHidden="0" w:uiPriority="64" w:unhideWhenUsed="0"/>
+    <w:lsdException w:name="Medium List 1 Accent 1" w:semiHidden="0" w:uiPriority="65" w:unhideWhenUsed="0"/>
+    <w:lsdException w:name="Revision" w:unhideWhenUsed="0"/>
+    <w:lsdException w:name="List Paragraph" w:semiHidden="0" w:uiPriority="34" w:unhideWhenUsed="0" w:qFormat="1"/>
+    <w:lsdException w:name="Quote" w:semiHidden="0" w:uiPriority="29" w:unhideWhenUsed="0" w:qFormat="1"/>
+    <w:lsdException w:name="Intense Quote" w:semiHidden="0" w:uiPriority="30" w:unhideWhenUsed="0" w:qFormat="1"/>
+    <w:lsdException w:name="Medium List 2 Accent 1" w:semiHidden="0" w:uiPriority="66" w:unhideWhenUsed="0"/>
+    <w:lsdException w:name="Medium Grid 1 Accent 1" w:semiHidden="0" w:uiPriority="67" w:unhideWhenUsed="0"/>
+    <w:lsdException w:name="Medium Grid 2 Accent 1" w:semiHidden="0" w:uiPriority="68" w:unhideWhenUsed="0"/>
+    <w:lsdException w:name="Medium Grid 3 Accent 1" w:semiHidden="0" w:uiPriority="69" w:unhideWhenUsed="0"/>
+    <w:lsdException w:name="Dark List Accent 1" w:semiHidden="0" w:uiPriority="70" w:unhideWhenUsed="0"/>
+    <w:lsdException w:name="Colorful Shading Accent 1" w:semiHidden="0" w:uiPriority="71" w:unhideWhenUsed="0"/>
+    <w:lsdException w:name="Colorful List Accent 1" w:semiHidden="0" w:uiPriority="72" w:unhideWhenUsed="0"/>
+    <w:lsdException w:name="Colorful Grid Accent 1" w:semiHidden="0" w:uiPriority="73" w:unhideWhenUsed="0"/>
+    <w:lsdException w:name="Light Shading Accent 2" w:semiHidden="0" w:uiPriority="60" w:unhideWhenUsed="0"/>
+    <w:lsdException w:name="Light List Accent 2" w:semiHidden="0" w:uiPriority="61" w:unhideWhenUsed="0"/>
+    <w:lsdException w:name="Light Grid Accent 2" w:semiHidden="0" w:uiPriority="62" w:unhideWhenUsed="0"/>
+    <w:lsdException w:name="Medium Shading 1 Accent 2" w:semiHidden="0" w:uiPriority="63" w:unhideWhenUsed="0"/>
+    <w:lsdException w:name="Medium Shading 2 Accent 2" w:semiHidden="0" w:uiPriority="64" w:unhideWhenUsed="0"/>
+    <w:lsdException w:name="Medium List 1 Accent 2" w:semiHidden="0" w:uiPriority="65" w:unhideWhenUsed="0"/>
+    <w:lsdException w:name="Medium List 2 Accent 2" w:semiHidden="0" w:uiPriority="66" w:unhideWhenUsed="0"/>
+    <w:lsdException w:name="Medium Grid 1 Accent 2" w:semiHidden="0" w:uiPriority="67" w:unhideWhenUsed="0"/>
+    <w:lsdException w:name="Medium Grid 2 Accent 2" w:semiHidden="0" w:uiPriority="68" w:unhideWhenUsed="0"/>
+    <w:lsdException w:name="Medium Grid 3 Accent 2" w:semiHidden="0" w:uiPriority="69" w:unhideWhenUsed="0"/>
+    <w:lsdException w:name="Dark List Accent 2" w:semiHidden="0" w:uiPriority="70" w:unhideWhenUsed="0"/>
+    <w:lsdException w:name="Colorful Shading Accent 2" w:semiHidden="0" w:uiPriority="71" w:unhideWhenUsed="0"/>
+    <w:lsdException w:name="Colorful List Accent 2" w:semiHidden="0" w:uiPriority="72" w:unhideWhenUsed="0"/>
+    <w:lsdException w:name="Colorful Grid Accent 2" w:semiHidden="0" w:uiPriority="73" w:unhideWhenUsed="0"/>
+    <w:lsdException w:name="Light Shading Accent 3" w:semiHidden="0" w:uiPriority="60" w:unhideWhenUsed="0"/>
+    <w:lsdException w:name="Light List Accent 3" w:semiHidden="0" w:uiPriority="61" w:unhideWhenUsed="0"/>
+    <w:lsdException w:name="Light Grid Accent 3" w:semiHidden="0" w:uiPriority="62" w:unhideWhenUsed="0"/>
+    <w:lsdException w:name="Medium Shading 1 Accent 3" w:semiHidden="0" w:uiPriority="63" w:unhideWhenUsed="0"/>
+    <w:lsdException w:name="Medium Shading 2 Accent 3" w:semiHidden="0" w:uiPriority="64" w:unhideWhenUsed="0"/>
+    <w:lsdException w:name="Medium List 1 Accent 3" w:semiHidden="0" w:uiPriority="65" w:unhideWhenUsed="0"/>
+    <w:lsdException w:name="Medium List 2 Accent 3" w:semiHidden="0" w:uiPriority="66" w:unhideWhenUsed="0"/>
+    <w:lsdException w:name="Medium Grid 1 Accent 3" w:semiHidden="0" w:uiPriority="67" w:unhideWhenUsed="0"/>
+    <w:lsdException w:name="Medium Grid 2 Accent 3" w:semiHidden="0" w:uiPriority="68" w:unhideWhenUsed="0"/>
+    <w:lsdException w:name="Medium Grid 3 Accent 3" w:semiHidden="0" w:uiPriority="69" w:unhideWhenUsed="0"/>
+    <w:lsdException w:name="Dark List Accent 3" w:semiHidden="0" w:uiPriority="70" w:unhideWhenUsed="0"/>
+    <w:lsdException w:name="Colorful Shading Accent 3" w:semiHidden="0" w:uiPriority="71" w:unhideWhenUsed="0"/>
+    <w:lsdException w:name="Colorful List Accent 3" w:semiHidden="0" w:uiPriority="72" w:unhideWhenUsed="0"/>
+    <w:lsdException w:name="Colorful Grid Accent 3" w:semiHidden="0" w:uiPriority="73" w:unhideWhenUsed="0"/>
+    <w:lsdException w:name="Light Shading Accent 4" w:semiHidden="0" w:uiPriority="60" w:unhideWhenUsed="0"/>
+    <w:lsdException w:name="Light List Accent 4" w:semiHidden="0" w:uiPriority="61" w:unhideWhenUsed="0"/>
+    <w:lsdException w:name="Light Grid Accent 4" w:semiHidden="0" w:uiPriority="62" w:unhideWhenUsed="0"/>
+    <w:lsdException w:name="Medium Shading 1 Accent 4" w:semiHidden="0" w:uiPriority="63" w:unhideWhenUsed="0"/>
+    <w:lsdException w:name="Medium Shading 2 Accent 4" w:semiHidden="0" w:uiPriority="64" w:unhideWhenUsed="0"/>
+    <w:lsdException w:name="Medium List 1 Accent 4" w:semiHidden="0" w:uiPriority="65" w:unhideWhenUsed="0"/>
+    <w:lsdException w:name="Medium List 2 Accent 4" w:semiHidden="0" w:uiPriority="66" w:unhideWhenUsed="0"/>
+    <w:lsdException w:name="Medium Grid 1 Accent 4" w:semiHidden="0" w:uiPriority="67" w:unhideWhenUsed="0"/>
+    <w:lsdException w:name="Medium Grid 2 Accent 4" w:semiHidden="0" w:uiPriority="68" w:unhideWhenUsed="0"/>
+    <w:lsdException w:name="Medium Grid 3 Accent 4" w:semiHidden="0" w:uiPriority="69" w:unhideWhenUsed="0"/>
+    <w:lsdException w:name="Dark List Accent 4" w:semiHidden="0" w:uiPriority="70" w:unhideWhenUsed="0"/>
+    <w:lsdException w:name="Colorful Shading Accent 4" w:semiHidden="0" w:uiPriority="71" w:unhideWhenUsed="0"/>
+    <w:lsdException w:name="Colorful List Accent 4" w:semiHidden="0" w:uiPriority="72" w:unhideWhenUsed="0"/>
+    <w:lsdException w:name="Colorful Grid Accent 4" w:semiHidden="0" w:uiPriority="73" w:unhideWhenUsed="0"/>
+    <w:lsdException w:name="Light Shading Accent 5" w:semiHidden="0" w:uiPriority="60" w:unhideWhenUsed="0"/>
+    <w:lsdException w:name="Light List Accent 5" w:semiHidden="0" w:uiPriority="61" w:unhideWhenUsed="0"/>
+    <w:lsdException w:name="Light Grid Accent 5" w:semiHidden="0" w:uiPriority="62" w:unhideWhenUsed="0"/>
+    <w:lsdException w:name="Medium Shading 1 Accent 5" w:semiHidden="0" w:uiPriority="63" w:unhideWhenUsed="0"/>
+    <w:lsdException w:name="Medium Shading 2 Accent 5" w:semiHidden="0" w:uiPriority="64" w:unhideWhenUsed="0"/>
+    <w:lsdException w:name="Medium List 1 Accent 5" w:semiHidden="0" w:uiPriority="65" w:unhideWhenUsed="0"/>
+    <w:lsdException w:name="Medium List 2 Accent 5" w:semiHidden="0" w:uiPriority="66" w:unhideWhenUsed="0"/>
+    <w:lsdException w:name="Medium Grid 1 Accent 5" w:semiHidden="0" w:uiPriority="67" w:unhideWhenUsed="0"/>
+    <w:lsdException w:name="Medium Grid 2 Accent 5" w:semiHidden="0" w:uiPriority="68" w:unhideWhenUsed="0"/>
+    <w:lsdException w:name="Medium Grid 3 Accent 5" w:semiHidden="0" w:uiPriority="69" w:unhideWhenUsed="0"/>
+    <w:lsdException w:name="Dark List Accent 5" w:semiHidden="0" w:uiPriority="70" w:unhideWhenUsed="0"/>
+    <w:lsdException w:name="Colorful Shading Accent 5" w:semiHidden="0" w:uiPriority="71" w:unhideWhenUsed="0"/>
+    <w:lsdException w:name="Colorful List Accent 5" w:semiHidden="0" w:uiPriority="72" w:unhideWhenUsed="0"/>
+    <w:lsdException w:name="Colorful Grid Accent 5" w:semiHidden="0" w:uiPriority="73" w:unhideWhenUsed="0"/>
+    <w:lsdException w:name="Light Shading Accent 6" w:semiHidden="0" w:uiPriority="60" w:unhideWhenUsed="0"/>
+    <w:lsdException w:name="Light List Accent 6" w:semiHidden="0" w:uiPriority="61" w:unhideWhenUsed="0"/>
+    <w:lsdException w:name="Light Grid Accent 6" w:semiHidden="0" w:uiPriority="62" w:unhideWhenUsed="0"/>
+    <w:lsdException w:name="Medium Shading 1 Accent 6" w:semiHidden="0" w:uiPriority="63" w:unhideWhenUsed="0"/>
+    <w:lsdException w:name="Medium Shading 2 Accent 6" w:semiHidden="0" w:uiPriority="64" w:unhideWhenUsed="0"/>
+    <w:lsdException w:name="Medium List 1 Accent 6" w:semiHidden="0" w:uiPriority="65" w:unhideWhenUsed="0"/>
+    <w:lsdException w:name="Medium List 2 Accent 6" w:semiHidden="0" w:uiPriority="66" w:unhideWhenUsed="0"/>
+    <w:lsdException w:name="Medium Grid 1 Accent 6" w:semiHidden="0" w:uiPriority="67" w:unhideWhenUsed="0"/>
+    <w:lsdException w:name="Medium Grid 2 Accent 6" w:semiHidden="0" w:uiPriority="68" w:unhideWhenUsed="0"/>
+    <w:lsdException w:name="Medium Grid 3 Accent 6" w:semiHidden="0" w:uiPriority="69" w:unhideWhenUsed="0"/>
+    <w:lsdException w:name="Dark List Accent 6" w:semiHidden="0" w:uiPriority="70" w:unhideWhenUsed="0"/>
+    <w:lsdException w:name="Colorful Shading Accent 6" w:semiHidden="0" w:uiPriority="71" w:unhideWhenUsed="0"/>
+    <w:lsdException w:name="Colorful List Accent 6" w:semiHidden="0" w:uiPriority="72" w:unhideWhenUsed="0"/>
+    <w:lsdException w:name="Colorful Grid Accent 6" w:semiHidden="0" w:uiPriority="73" w:unhideWhenUsed="0"/>
+    <w:lsdException w:name="Subtle Emphasis" w:semiHidden="0" w:uiPriority="19" w:unhideWhenUsed="0" w:qFormat="1"/>
+    <w:lsdException w:name="Intense Emphasis" w:semiHidden="0" w:uiPriority="21" w:unhideWhenUsed="0" w:qFormat="1"/>
+    <w:lsdException w:name="Subtle Reference" w:semiHidden="0" w:uiPriority="31" w:unhideWhenUsed="0" w:qFormat="1"/>
+    <w:lsdException w:name="Intense Reference" w:semiHidden="0" w:uiPriority="32" w:unhideWhenUsed="0" w:qFormat="1"/>
+    <w:lsdException w:name="Book Title" w:semiHidden="0" w:uiPriority="33" w:unhideWhenUsed="0" w:qFormat="1"/>
+    <w:lsdException w:name="Bibliography" w:uiPriority="37"/>
+    <w:lsdException w:name="TOC Heading" w:uiPriority="39" w:qFormat="1"/>
+  </w:latentStyles>
+  <w:style w:type="paragraph" w:default="1" w:styleId="Normal">
+    <w:name w:val="Normal"/>
+    <w:qFormat/>
+    <w:rsid w:val="00996FAD"/>
+  </w:style>
+  <w:style w:type="paragraph" w:styleId="Heading1">
+    <w:name w:val="heading 1"/>
+    <w:basedOn w:val="Normal"/>
+    <w:next w:val="Normal"/>
+    <w:link w:val="Heading1Char"/>
+    <w:uiPriority w:val="9"/>
+    <w:qFormat/>
+    <w:rsid w:val="006C0092"/>
+    <w:pPr>
+      <w:keepNext/>
+      <w:keepLines/>
+      <w:spacing w:before="480" w:after="0"/>
+      <w:outlineLvl w:val="0"/>
+    </w:pPr>
+    <w:rPr>
+      <w:rFonts w:asciiTheme="majorHAnsi" w:eastAsiaTheme="majorEastAsia" w:hAnsiTheme="majorHAnsi" w:cstheme="majorBidi"/>
+      <w:b/>
+      <w:bCs/>
+      <w:color w:val="365F91" w:themeColor="accent1" w:themeShade="BF"/>
+      <w:sz w:val="28"/>
+      <w:szCs w:val="28"/>
+    </w:rPr>
+  </w:style>
+  <w:style w:type="character" w:default="1" w:styleId="DefaultParagraphFont">
+    <w:name w:val="Default Paragraph Font"/>
+    <w:uiPriority w:val="1"/>
+    <w:semiHidden/>
+    <w:unhideWhenUsed/>
+  </w:style>
+  <w:style w:type="table" w:default="1" w:styleId="TableNormal">
+    <w:name w:val="Normal Table"/>
+    <w:uiPriority w:val="99"/>
+    <w:semiHidden/>
+    <w:unhideWhenUsed/>
+    <w:tblPr>
+      <w:tblInd w:w="0" w:type="dxa"/>
       <w:tblCellMar>
         <w:top w:w="0" w:type="dxa"/>
         <w:left w:w="108" w:type="dxa"/>
         <w:bottom w:w="0" w:type="dxa"/>
         <w:right w:w="108" w:type="dxa"/>
       </w:tblCellMar>
+    </w:tblPr>
+  </w:style>
+  <w:style w:type="numbering" w:default="1" w:styleId="NoList">
+    <w:name w:val="No List"/>
+    <w:uiPriority w:val="99"/>
+    <w:semiHidden/>
+    <w:unhideWhenUsed/>
+  </w:style>
+  <w:style w:type="paragraph" w:styleId="BalloonText">
+    <w:name w:val="Balloon Text"/>
+    <w:basedOn w:val="Normal"/>
+    <w:link w:val="BalloonTextChar"/>
+    <w:uiPriority w:val="99"/>
+    <w:semiHidden/>
+    <w:unhideWhenUsed/>
+    <w:rsid w:val="00996FAD"/>
+    <w:pPr>
+      <w:spacing w:after="0" w:line="240" w:lineRule="auto"/>
+    </w:pPr>
+    <w:rPr>
+      <w:rFonts w:ascii="Tahoma" w:hAnsi="Tahoma" w:cs="Tahoma"/>
+      <w:sz w:val="16"/>
+      <w:szCs w:val="16"/>
+    </w:rPr>
+  </w:style>
+  <w:style w:type="character" w:customStyle="1" w:styleId="BalloonTextChar">
+    <w:name w:val="Balloon Text Char"/>
+    <w:basedOn w:val="DefaultParagraphFont"/>
+    <w:link w:val="BalloonText"/>
+    <w:uiPriority w:val="99"/>
+    <w:semiHidden/>
+    <w:rsid w:val="00996FAD"/>
+    <w:rPr>
+      <w:rFonts w:ascii="Tahoma" w:hAnsi="Tahoma" w:cs="Tahoma"/>
+      <w:sz w:val="16"/>
+      <w:szCs w:val="16"/>
+    </w:rPr>
+  </w:style>
+  <w:style w:type="paragraph" w:styleId="ListParagraph">
+    <w:name w:val="List Paragraph"/>
+    <w:basedOn w:val="Normal"/>
+    <w:uiPriority w:val="34"/>
+    <w:qFormat/>
+    <w:rsid w:val="00996FAD"/>
+    <w:pPr>
+      <w:ind w:left="720"/>
+      <w:contextualSpacing/>
+    </w:pPr>
+  </w:style>
+  <w:style w:type="table" w:styleId="TableGrid">
+    <w:name w:val="Table Grid"/>
+    <w:basedOn w:val="TableNormal"/>
+    <w:uiPriority w:val="59"/>
+    <w:rsid w:val="00996FAD"/>
+    <w:pPr>
+      <w:spacing w:after="0" w:line="240" w:lineRule="auto"/>
+    </w:pPr>
+    <w:tblPr>
+      <w:tblBorders>
+        <w:top w:val="single" w:sz="4" w:space="0" w:color="auto"/>
+        <w:left w:val="single" w:sz="4" w:space="0" w:color="auto"/>
+        <w:bottom w:val="single" w:sz="4" w:space="0" w:color="auto"/>
+        <w:right w:val="single" w:sz="4" w:space="0" w:color="auto"/>
+        <w:insideH w:val="single" w:sz="4" w:space="0" w:color="auto"/>
+        <w:insideV w:val="single" w:sz="4" w:space="0" w:color="auto"/>
+      </w:tblBorders>
+    </w:tblPr>
+  </w:style>
+  <w:style w:type="paragraph" w:styleId="Caption">
+    <w:name w:val="caption"/>
+    <w:basedOn w:val="Normal"/>
+    <w:next w:val="Normal"/>
+    <w:uiPriority w:val="35"/>
+    <w:unhideWhenUsed/>
+    <w:qFormat/>
+    <w:rsid w:val="003B54EF"/>
+    <w:pPr>
+      <w:spacing w:line="240" w:lineRule="auto"/>
+    </w:pPr>
+    <w:rPr>
+      <w:b/>
+      <w:bCs/>
+      <w:color w:val="4F81BD" w:themeColor="accent1"/>
+      <w:sz w:val="18"/>
+      <w:szCs w:val="18"/>
+    </w:rPr>
+  </w:style>
+  <w:style w:type="table" w:styleId="LightGrid">
+    <w:name w:val="Light Grid"/>
+    <w:basedOn w:val="TableNormal"/>
+    <w:uiPriority w:val="62"/>
+    <w:rsid w:val="00E219CE"/>
+    <w:pPr>
+      <w:spacing w:after="0" w:line="240" w:lineRule="auto"/>
+    </w:pPr>
+    <w:tblPr>
+      <w:tblStyleRowBandSize w:val="1"/>
+      <w:tblStyleColBandSize w:val="1"/>
+      <w:tblBorders>
+        <w:top w:val="single" w:sz="8" w:space="0" w:color="000000" w:themeColor="text1"/>
+        <w:left w:val="single" w:sz="8" w:space="0" w:color="000000" w:themeColor="text1"/>
+        <w:bottom w:val="single" w:sz="8" w:space="0" w:color="000000" w:themeColor="text1"/>
+        <w:right w:val="single" w:sz="8" w:space="0" w:color="000000" w:themeColor="text1"/>
+        <w:insideH w:val="single" w:sz="8" w:space="0" w:color="000000" w:themeColor="text1"/>
+        <w:insideV w:val="single" w:sz="8" w:space="0" w:color="000000" w:themeColor="text1"/>
+      </w:tblBorders>
     </w:tblPr>
     <w:tblStylePr w:type="firstRow">
       <w:pPr>
@@ -22213,7 +22621,7 @@
 </file>
 
 <file path=customXml/itemProps1.xml><?xml version="1.0" encoding="utf-8"?>
-<ds:datastoreItem xmlns:ds="http://schemas.openxmlformats.org/officeDocument/2006/customXml" ds:itemID="{2242AC22-2827-4FE8-A7BC-B98141AFD7CD}">
+<ds:datastoreItem xmlns:ds="http://schemas.openxmlformats.org/officeDocument/2006/customXml" ds:itemID="{F6A084F5-3589-437F-957A-BEB5FB1A57A2}">
   <ds:schemaRefs>
     <ds:schemaRef ds:uri="http://schemas.openxmlformats.org/officeDocument/2006/bibliography"/>
   </ds:schemaRefs>

</xml_diff>